<commit_message>
add final project phases, edit phases
</commit_message>
<xml_diff>
--- a/sample.docx
+++ b/sample.docx
@@ -1962,8 +1962,37 @@
           <w:szCs w:val="24"/>
           <w:rtl/>
         </w:rPr>
-        <w:t>طراحی و پیاده سازی می‌شود، به بیانی دیگر تمامی مراحل پروژه شامل تحلیل، طراحی، پیاده سازی، تست و مستند سازی از کارهای انجام شده می‌باشد.</w:t>
-      </w:r>
+        <w:t xml:space="preserve">طراحی و پیاده سازی می‌شود، به بیانی دیگر تمامی مراحل پروژه شامل تحلیل، طراحی، پیاده سازی، تست و مستند </w:t>
+      </w:r>
+      <w:r>
+        <w:rPr>
+          <w:rFonts w:cs="B Nazanin"/>
+          <w:sz w:val="24"/>
+          <w:szCs w:val="24"/>
+          <w:rtl/>
+        </w:rPr>
+        <w:softHyphen/>
+      </w:r>
+      <w:r>
+        <w:rPr>
+          <w:rFonts w:cs="B Nazanin"/>
+          <w:sz w:val="24"/>
+          <w:szCs w:val="24"/>
+          <w:rtl/>
+        </w:rPr>
+        <w:softHyphen/>
+      </w:r>
+      <w:r>
+        <w:rPr>
+          <w:rFonts w:cs="B Nazanin" w:hint="cs"/>
+          <w:sz w:val="24"/>
+          <w:szCs w:val="24"/>
+          <w:rtl/>
+        </w:rPr>
+        <w:t>سازی از کارهای انجام شده می‌باشد.</w:t>
+      </w:r>
+      <w:bookmarkStart w:id="5" w:name="_GoBack"/>
+      <w:bookmarkEnd w:id="5"/>
     </w:p>
     <w:tbl>
       <w:tblPr>
@@ -1977,10 +2006,10 @@
         <w:tblLook w:val="04A0" w:firstRow="1" w:lastRow="0" w:firstColumn="1" w:lastColumn="0" w:noHBand="0" w:noVBand="1"/>
       </w:tblPr>
       <w:tblGrid>
-        <w:gridCol w:w="1763"/>
-        <w:gridCol w:w="1482"/>
-        <w:gridCol w:w="1830"/>
-        <w:gridCol w:w="4167"/>
+        <w:gridCol w:w="1762"/>
+        <w:gridCol w:w="1480"/>
+        <w:gridCol w:w="1828"/>
+        <w:gridCol w:w="4172"/>
       </w:tblGrid>
       <w:tr>
         <w:trPr>
@@ -2168,6 +2197,15 @@
                 <w:rtl/>
               </w:rPr>
             </w:pPr>
+            <w:r>
+              <w:rPr>
+                <w:rFonts w:cs="B Nazanin"/>
+                <w:sz w:val="24"/>
+                <w:szCs w:val="24"/>
+                <w:rtl/>
+              </w:rPr>
+              <w:softHyphen/>
+            </w:r>
           </w:p>
         </w:tc>
         <w:tc>
@@ -2213,6 +2251,102 @@
                 <w:rtl/>
               </w:rPr>
             </w:pPr>
+            <w:r>
+              <w:rPr>
+                <w:rFonts w:cs="B Nazanin" w:hint="cs"/>
+                <w:sz w:val="24"/>
+                <w:szCs w:val="24"/>
+                <w:rtl/>
+              </w:rPr>
+              <w:t>قابلیت های عمومی: طراحی صفحه اصلی سایت</w:t>
+            </w:r>
+          </w:p>
+          <w:p>
+            <w:pPr>
+              <w:jc w:val="center"/>
+              <w:cnfStyle w:val="000000100000" w:firstRow="0" w:lastRow="0" w:firstColumn="0" w:lastColumn="0" w:oddVBand="0" w:evenVBand="0" w:oddHBand="1" w:evenHBand="0" w:firstRowFirstColumn="0" w:firstRowLastColumn="0" w:lastRowFirstColumn="0" w:lastRowLastColumn="0"/>
+              <w:rPr>
+                <w:rFonts w:cs="B Nazanin"/>
+                <w:sz w:val="24"/>
+                <w:szCs w:val="24"/>
+                <w:rtl/>
+              </w:rPr>
+            </w:pPr>
+            <w:r>
+              <w:rPr>
+                <w:rFonts w:cs="B Nazanin" w:hint="cs"/>
+                <w:sz w:val="24"/>
+                <w:szCs w:val="24"/>
+                <w:rtl/>
+              </w:rPr>
+              <w:t>اعضا: عضوی</w:t>
+            </w:r>
+            <w:r>
+              <w:rPr>
+                <w:rFonts w:cs="B Nazanin" w:hint="cs"/>
+                <w:sz w:val="24"/>
+                <w:szCs w:val="24"/>
+                <w:rtl/>
+              </w:rPr>
+              <w:t>ت در سایت، ورود، مدیریت پروفایل</w:t>
+            </w:r>
+            <w:r>
+              <w:rPr>
+                <w:rFonts w:cs="B Nazanin" w:hint="cs"/>
+                <w:sz w:val="24"/>
+                <w:szCs w:val="24"/>
+                <w:rtl/>
+              </w:rPr>
+              <w:t>،</w:t>
+            </w:r>
+            <w:r>
+              <w:rPr>
+                <w:rFonts w:cs="B Nazanin" w:hint="cs"/>
+                <w:sz w:val="24"/>
+                <w:szCs w:val="24"/>
+                <w:rtl/>
+              </w:rPr>
+              <w:t xml:space="preserve"> تغییر تنظیمات شخصی</w:t>
+            </w:r>
+            <w:r>
+              <w:rPr>
+                <w:rFonts w:cs="B Nazanin" w:hint="cs"/>
+                <w:sz w:val="24"/>
+                <w:szCs w:val="24"/>
+                <w:rtl/>
+              </w:rPr>
+              <w:t xml:space="preserve"> ، درج تبلیغ رایگان</w:t>
+            </w:r>
+          </w:p>
+          <w:p>
+            <w:pPr>
+              <w:jc w:val="center"/>
+              <w:cnfStyle w:val="000000100000" w:firstRow="0" w:lastRow="0" w:firstColumn="0" w:lastColumn="0" w:oddVBand="0" w:evenVBand="0" w:oddHBand="1" w:evenHBand="0" w:firstRowFirstColumn="0" w:firstRowLastColumn="0" w:lastRowFirstColumn="0" w:lastRowLastColumn="0"/>
+              <w:rPr>
+                <w:rFonts w:cs="B Nazanin"/>
+                <w:sz w:val="24"/>
+                <w:szCs w:val="24"/>
+                <w:rtl/>
+              </w:rPr>
+            </w:pPr>
+            <w:r>
+              <w:rPr>
+                <w:rFonts w:cs="B Nazanin" w:hint="cs"/>
+                <w:sz w:val="24"/>
+                <w:szCs w:val="24"/>
+                <w:rtl/>
+              </w:rPr>
+              <w:t>مدیر سایت: مشاهده تبلیغات اضافه شده و تایید یا لغو</w:t>
+            </w:r>
+            <w:r>
+              <w:rPr>
+                <w:rFonts w:cs="B Nazanin" w:hint="cs"/>
+                <w:sz w:val="24"/>
+                <w:szCs w:val="24"/>
+                <w:rtl/>
+              </w:rPr>
+              <w:t xml:space="preserve"> آن</w:t>
+            </w:r>
           </w:p>
         </w:tc>
       </w:tr>
@@ -2296,6 +2430,120 @@
                 <w:rtl/>
               </w:rPr>
             </w:pPr>
+            <w:r>
+              <w:rPr>
+                <w:rFonts w:cs="B Nazanin" w:hint="cs"/>
+                <w:sz w:val="24"/>
+                <w:szCs w:val="24"/>
+                <w:rtl/>
+              </w:rPr>
+              <w:t xml:space="preserve">اعضا: </w:t>
+            </w:r>
+            <w:r>
+              <w:rPr>
+                <w:rFonts w:cs="B Nazanin" w:hint="cs"/>
+                <w:sz w:val="24"/>
+                <w:szCs w:val="24"/>
+                <w:rtl/>
+              </w:rPr>
+              <w:t>گسترش انواع تبلیغات( آگهی ستاره دار)،</w:t>
+            </w:r>
+            <w:r>
+              <w:rPr>
+                <w:rFonts w:cs="B Nazanin" w:hint="cs"/>
+                <w:sz w:val="24"/>
+                <w:szCs w:val="24"/>
+                <w:rtl/>
+              </w:rPr>
+              <w:t xml:space="preserve"> </w:t>
+            </w:r>
+            <w:r>
+              <w:rPr>
+                <w:rFonts w:cs="B Nazanin" w:hint="cs"/>
+                <w:sz w:val="24"/>
+                <w:szCs w:val="24"/>
+                <w:rtl/>
+              </w:rPr>
+              <w:t xml:space="preserve">قابلیت </w:t>
+            </w:r>
+            <w:r>
+              <w:rPr>
+                <w:rFonts w:cs="B Nazanin" w:hint="cs"/>
+                <w:sz w:val="24"/>
+                <w:szCs w:val="24"/>
+                <w:rtl/>
+              </w:rPr>
+              <w:t xml:space="preserve">درخواست </w:t>
+            </w:r>
+            <w:r>
+              <w:rPr>
+                <w:rFonts w:cs="B Nazanin" w:hint="cs"/>
+                <w:sz w:val="24"/>
+                <w:szCs w:val="24"/>
+                <w:rtl/>
+              </w:rPr>
+              <w:t>پشتیبانی توسط مدیر</w:t>
+            </w:r>
+          </w:p>
+          <w:p>
+            <w:pPr>
+              <w:jc w:val="center"/>
+              <w:cnfStyle w:val="000000000000" w:firstRow="0" w:lastRow="0" w:firstColumn="0" w:lastColumn="0" w:oddVBand="0" w:evenVBand="0" w:oddHBand="0" w:evenHBand="0" w:firstRowFirstColumn="0" w:firstRowLastColumn="0" w:lastRowFirstColumn="0" w:lastRowLastColumn="0"/>
+              <w:rPr>
+                <w:rFonts w:cs="B Nazanin"/>
+                <w:sz w:val="24"/>
+                <w:szCs w:val="24"/>
+                <w:rtl/>
+              </w:rPr>
+            </w:pPr>
+            <w:r>
+              <w:rPr>
+                <w:rFonts w:cs="B Nazanin" w:hint="cs"/>
+                <w:sz w:val="24"/>
+                <w:szCs w:val="24"/>
+                <w:rtl/>
+              </w:rPr>
+              <w:t xml:space="preserve">قابلیت های عمومی: افزودن قابلیت دسته بندی </w:t>
+            </w:r>
+            <w:r>
+              <w:rPr>
+                <w:rFonts w:cs="B Nazanin" w:hint="cs"/>
+                <w:sz w:val="24"/>
+                <w:szCs w:val="24"/>
+                <w:rtl/>
+              </w:rPr>
+              <w:t xml:space="preserve">موضوعی </w:t>
+            </w:r>
+            <w:r>
+              <w:rPr>
+                <w:rFonts w:cs="B Nazanin" w:hint="cs"/>
+                <w:sz w:val="24"/>
+                <w:szCs w:val="24"/>
+                <w:rtl/>
+              </w:rPr>
+              <w:t>تبلیغات</w:t>
+            </w:r>
+          </w:p>
+          <w:p>
+            <w:pPr>
+              <w:jc w:val="center"/>
+              <w:cnfStyle w:val="000000000000" w:firstRow="0" w:lastRow="0" w:firstColumn="0" w:lastColumn="0" w:oddVBand="0" w:evenVBand="0" w:oddHBand="0" w:evenHBand="0" w:firstRowFirstColumn="0" w:firstRowLastColumn="0" w:lastRowFirstColumn="0" w:lastRowLastColumn="0"/>
+              <w:rPr>
+                <w:rFonts w:cs="B Nazanin"/>
+                <w:sz w:val="24"/>
+                <w:szCs w:val="24"/>
+                <w:rtl/>
+              </w:rPr>
+            </w:pPr>
+            <w:r>
+              <w:rPr>
+                <w:rFonts w:cs="B Nazanin" w:hint="cs"/>
+                <w:sz w:val="24"/>
+                <w:szCs w:val="24"/>
+                <w:rtl/>
+              </w:rPr>
+              <w:t>مدیر: پاسخ به درخواستهای پشتیبانی</w:t>
+            </w:r>
           </w:p>
         </w:tc>
       </w:tr>
@@ -2400,6 +2648,99 @@
                 <w:rtl/>
               </w:rPr>
             </w:pPr>
+            <w:r>
+              <w:rPr>
+                <w:rFonts w:cs="B Nazanin" w:hint="cs"/>
+                <w:sz w:val="24"/>
+                <w:szCs w:val="24"/>
+                <w:rtl/>
+              </w:rPr>
+              <w:t xml:space="preserve">اعضا: </w:t>
+            </w:r>
+            <w:r>
+              <w:rPr>
+                <w:rFonts w:cs="B Nazanin" w:hint="cs"/>
+                <w:sz w:val="24"/>
+                <w:szCs w:val="24"/>
+                <w:rtl/>
+              </w:rPr>
+              <w:t>گسترش انواع تبلیغات</w:t>
+            </w:r>
+            <w:r>
+              <w:rPr>
+                <w:rFonts w:cs="B Nazanin" w:hint="cs"/>
+                <w:sz w:val="24"/>
+                <w:szCs w:val="24"/>
+                <w:rtl/>
+              </w:rPr>
+              <w:t>( آگهی ویژه)،</w:t>
+            </w:r>
+            <w:r>
+              <w:rPr>
+                <w:rFonts w:cs="B Nazanin" w:hint="cs"/>
+                <w:sz w:val="24"/>
+                <w:szCs w:val="24"/>
+                <w:rtl/>
+              </w:rPr>
+              <w:t xml:space="preserve"> مشاهده لیست آگهی های درج شده</w:t>
+            </w:r>
+            <w:r>
+              <w:rPr>
+                <w:rFonts w:cs="B Nazanin" w:hint="cs"/>
+                <w:sz w:val="24"/>
+                <w:szCs w:val="24"/>
+                <w:rtl/>
+              </w:rPr>
+              <w:t xml:space="preserve"> ، امکان افزودن دسته مورد علاقه و پیشنهاد</w:t>
+            </w:r>
+            <w:r>
+              <w:rPr>
+                <w:rFonts w:cs="B Nazanin" w:hint="cs"/>
+                <w:sz w:val="24"/>
+                <w:szCs w:val="24"/>
+                <w:rtl/>
+              </w:rPr>
+              <w:t xml:space="preserve"> </w:t>
+            </w:r>
+            <w:r>
+              <w:rPr>
+                <w:rFonts w:cs="B Nazanin" w:hint="cs"/>
+                <w:sz w:val="24"/>
+                <w:szCs w:val="24"/>
+                <w:rtl/>
+              </w:rPr>
+              <w:t>تبلیغات با توجه به دسته</w:t>
+            </w:r>
+          </w:p>
+          <w:p>
+            <w:pPr>
+              <w:jc w:val="center"/>
+              <w:cnfStyle w:val="000000100000" w:firstRow="0" w:lastRow="0" w:firstColumn="0" w:lastColumn="0" w:oddVBand="0" w:evenVBand="0" w:oddHBand="1" w:evenHBand="0" w:firstRowFirstColumn="0" w:firstRowLastColumn="0" w:lastRowFirstColumn="0" w:lastRowLastColumn="0"/>
+              <w:rPr>
+                <w:rFonts w:cs="B Nazanin"/>
+                <w:sz w:val="24"/>
+                <w:szCs w:val="24"/>
+                <w:rtl/>
+              </w:rPr>
+            </w:pPr>
+            <w:r>
+              <w:rPr>
+                <w:rFonts w:cs="B Nazanin" w:hint="cs"/>
+                <w:sz w:val="24"/>
+                <w:szCs w:val="24"/>
+                <w:rtl/>
+              </w:rPr>
+              <w:t>قابلیت های عمومی: افزودن قابلیت امتیاز به تبلیغات</w:t>
+            </w:r>
+            <w:r>
+              <w:rPr>
+                <w:rFonts w:cs="B Nazanin" w:hint="cs"/>
+                <w:sz w:val="24"/>
+                <w:szCs w:val="24"/>
+                <w:rtl/>
+              </w:rPr>
+              <w:t xml:space="preserve"> ، قابلیت دسته بندی بر اساس استان مورد نظر</w:t>
+            </w:r>
           </w:p>
         </w:tc>
       </w:tr>
@@ -2482,6 +2823,35 @@
                 <w:rtl/>
               </w:rPr>
             </w:pPr>
+            <w:r>
+              <w:rPr>
+                <w:rFonts w:cs="B Nazanin" w:hint="cs"/>
+                <w:sz w:val="24"/>
+                <w:szCs w:val="24"/>
+                <w:rtl/>
+              </w:rPr>
+              <w:t>اعضا: قابلیت سفارش ایمیل تبلیغاتی، افزودن قابلیت ایجاد یک بازخورد برای یک تبلیغ</w:t>
+            </w:r>
+          </w:p>
+          <w:p>
+            <w:pPr>
+              <w:cnfStyle w:val="000000000000" w:firstRow="0" w:lastRow="0" w:firstColumn="0" w:lastColumn="0" w:oddVBand="0" w:evenVBand="0" w:oddHBand="0" w:evenHBand="0" w:firstRowFirstColumn="0" w:firstRowLastColumn="0" w:lastRowFirstColumn="0" w:lastRowLastColumn="0"/>
+              <w:rPr>
+                <w:rFonts w:cs="B Nazanin"/>
+                <w:sz w:val="24"/>
+                <w:szCs w:val="24"/>
+                <w:rtl/>
+              </w:rPr>
+            </w:pPr>
+            <w:r>
+              <w:rPr>
+                <w:rFonts w:cs="B Nazanin" w:hint="cs"/>
+                <w:sz w:val="24"/>
+                <w:szCs w:val="24"/>
+                <w:rtl/>
+              </w:rPr>
+              <w:t>قابلیت های عمومی : رتبه بندی تبلیغات با توجه به امتیازات و بازخورد ها</w:t>
+            </w:r>
           </w:p>
         </w:tc>
       </w:tr>
@@ -2499,7 +2869,7 @@
             <w:pPr>
               <w:jc w:val="center"/>
               <w:rPr>
-                <w:rFonts w:cs="B Nazanin" w:hint="cs"/>
+                <w:rFonts w:cs="B Nazanin"/>
                 <w:sz w:val="24"/>
                 <w:szCs w:val="24"/>
                 <w:rtl/>
@@ -2561,12 +2931,87 @@
             <w:pPr>
               <w:cnfStyle w:val="000000100000" w:firstRow="0" w:lastRow="0" w:firstColumn="0" w:lastColumn="0" w:oddVBand="0" w:evenVBand="0" w:oddHBand="1" w:evenHBand="0" w:firstRowFirstColumn="0" w:firstRowLastColumn="0" w:lastRowFirstColumn="0" w:lastRowLastColumn="0"/>
               <w:rPr>
-                <w:rFonts w:cs="B Nazanin"/>
+                <w:rFonts w:cs="B Nazanin" w:hint="cs"/>
+                <w:sz w:val="24"/>
+                <w:szCs w:val="24"/>
+                <w:rtl/>
+                <w:lang w:bidi="fa-IR"/>
+              </w:rPr>
+            </w:pPr>
+            <w:r>
+              <w:rPr>
+                <w:rFonts w:cs="B Nazanin" w:hint="cs"/>
                 <w:sz w:val="24"/>
                 <w:szCs w:val="24"/>
                 <w:rtl/>
               </w:rPr>
-            </w:pPr>
+              <w:t>اعضا: قابلیت پیامک تبلیغاتی (</w:t>
+            </w:r>
+            <w:proofErr w:type="spellStart"/>
+            <w:r>
+              <w:rPr>
+                <w:rFonts w:cs="B Nazanin"/>
+                <w:sz w:val="24"/>
+                <w:szCs w:val="24"/>
+              </w:rPr>
+              <w:t>sms</w:t>
+            </w:r>
+            <w:proofErr w:type="spellEnd"/>
+            <w:r>
+              <w:rPr>
+                <w:rFonts w:cs="B Nazanin" w:hint="cs"/>
+                <w:sz w:val="24"/>
+                <w:szCs w:val="24"/>
+                <w:rtl/>
+                <w:lang w:bidi="fa-IR"/>
+              </w:rPr>
+              <w:t xml:space="preserve">) ، </w:t>
+            </w:r>
+            <w:r>
+              <w:rPr>
+                <w:rFonts w:cs="B Nazanin" w:hint="cs"/>
+                <w:sz w:val="24"/>
+                <w:szCs w:val="24"/>
+                <w:rtl/>
+              </w:rPr>
+              <w:t>قابلیت کسب درآمد</w:t>
+            </w:r>
+            <w:r>
+              <w:rPr>
+                <w:rFonts w:cs="B Nazanin" w:hint="cs"/>
+                <w:sz w:val="24"/>
+                <w:szCs w:val="24"/>
+                <w:rtl/>
+              </w:rPr>
+              <w:t xml:space="preserve"> ، قابلیت ارسال و دریافت</w:t>
+            </w:r>
+            <w:r>
+              <w:rPr>
+                <w:rFonts w:cs="B Nazanin" w:hint="cs"/>
+                <w:sz w:val="24"/>
+                <w:szCs w:val="24"/>
+                <w:rtl/>
+              </w:rPr>
+              <w:t xml:space="preserve"> پیام</w:t>
+            </w:r>
+            <w:r>
+              <w:rPr>
+                <w:rFonts w:cs="B Nazanin" w:hint="cs"/>
+                <w:sz w:val="24"/>
+                <w:szCs w:val="24"/>
+                <w:rtl/>
+              </w:rPr>
+              <w:t xml:space="preserve"> بین کاربران</w:t>
+            </w:r>
+            <w:r>
+              <w:rPr>
+                <w:rFonts w:cs="B Nazanin" w:hint="cs"/>
+                <w:sz w:val="24"/>
+                <w:szCs w:val="24"/>
+                <w:rtl/>
+              </w:rPr>
+              <w:t xml:space="preserve"> ، قابلیت پرداخت اینترنتی انواع تبلیغات</w:t>
+            </w:r>
           </w:p>
         </w:tc>
       </w:tr>
@@ -4220,10 +4665,17 @@
           <w:szCs w:val="24"/>
           <w:rtl/>
         </w:rPr>
-        <w:t>مه</w:t>
-      </w:r>
-      <w:bookmarkStart w:id="5" w:name="_GoBack"/>
-      <w:bookmarkEnd w:id="5"/>
+        <w:t>مهم‌ترین</w:t>
+      </w:r>
+      <w:r>
+        <w:rPr>
+          <w:rFonts w:ascii="Times New Roman" w:eastAsia="Calibri" w:hAnsi="Times New Roman" w:cs="B Nazanin"/>
+          <w:sz w:val="24"/>
+          <w:szCs w:val="24"/>
+          <w:rtl/>
+        </w:rPr>
+        <w:t xml:space="preserve"> </w:t>
+      </w:r>
       <w:r>
         <w:rPr>
           <w:rFonts w:ascii="Times New Roman" w:eastAsia="Calibri" w:hAnsi="Times New Roman" w:cs="B Nazanin" w:hint="cs"/>
@@ -4231,7 +4683,7 @@
           <w:szCs w:val="24"/>
           <w:rtl/>
         </w:rPr>
-        <w:t>م‌ترین</w:t>
+        <w:t>مزيت</w:t>
       </w:r>
       <w:r>
         <w:rPr>
@@ -4249,7 +4701,7 @@
           <w:szCs w:val="24"/>
           <w:rtl/>
         </w:rPr>
-        <w:t>مزيت</w:t>
+        <w:t>افزودن</w:t>
       </w:r>
       <w:r>
         <w:rPr>
@@ -4262,11 +4714,234 @@
       </w:r>
       <w:r>
         <w:rPr>
+          <w:rFonts w:ascii="Times New Roman" w:eastAsia="Calibri" w:hAnsi="Times New Roman" w:cs="B Nazanin"/>
+          <w:sz w:val="24"/>
+          <w:szCs w:val="24"/>
+        </w:rPr>
+        <w:t>Tire</w:t>
+      </w:r>
+      <w:r>
+        <w:rPr>
           <w:rFonts w:ascii="Times New Roman" w:eastAsia="Calibri" w:hAnsi="Times New Roman" w:cs="B Nazanin" w:hint="cs"/>
           <w:sz w:val="24"/>
           <w:szCs w:val="24"/>
           <w:rtl/>
         </w:rPr>
+        <w:t>،</w:t>
+      </w:r>
+      <w:r>
+        <w:rPr>
+          <w:rFonts w:ascii="Times New Roman" w:eastAsia="Calibri" w:hAnsi="Times New Roman" w:cs="B Nazanin"/>
+          <w:sz w:val="24"/>
+          <w:szCs w:val="24"/>
+          <w:rtl/>
+        </w:rPr>
+        <w:t xml:space="preserve"> </w:t>
+      </w:r>
+      <w:r>
+        <w:rPr>
+          <w:rFonts w:ascii="Times New Roman" w:eastAsia="Calibri" w:hAnsi="Times New Roman" w:cs="B Nazanin" w:hint="cs"/>
+          <w:sz w:val="24"/>
+          <w:szCs w:val="24"/>
+          <w:rtl/>
+        </w:rPr>
+        <w:t>قابليت</w:t>
+      </w:r>
+      <w:r>
+        <w:rPr>
+          <w:rFonts w:ascii="Times New Roman" w:eastAsia="Calibri" w:hAnsi="Times New Roman" w:cs="B Nazanin"/>
+          <w:sz w:val="24"/>
+          <w:szCs w:val="24"/>
+          <w:rtl/>
+        </w:rPr>
+        <w:t xml:space="preserve"> </w:t>
+      </w:r>
+      <w:r>
+        <w:rPr>
+          <w:rFonts w:ascii="Times New Roman" w:eastAsia="Calibri" w:hAnsi="Times New Roman" w:cs="B Nazanin" w:hint="cs"/>
+          <w:sz w:val="24"/>
+          <w:szCs w:val="24"/>
+          <w:rtl/>
+        </w:rPr>
+        <w:t>گسترش</w:t>
+      </w:r>
+      <w:r>
+        <w:rPr>
+          <w:rFonts w:ascii="Times New Roman" w:eastAsia="Calibri" w:hAnsi="Times New Roman" w:cs="B Nazanin"/>
+          <w:sz w:val="24"/>
+          <w:szCs w:val="24"/>
+          <w:rtl/>
+        </w:rPr>
+        <w:t xml:space="preserve"> </w:t>
+      </w:r>
+      <w:r>
+        <w:rPr>
+          <w:rFonts w:ascii="Times New Roman" w:eastAsia="Calibri" w:hAnsi="Times New Roman" w:cs="B Nazanin" w:hint="cs"/>
+          <w:sz w:val="24"/>
+          <w:szCs w:val="24"/>
+          <w:rtl/>
+        </w:rPr>
+        <w:t>و</w:t>
+      </w:r>
+      <w:r>
+        <w:rPr>
+          <w:rFonts w:ascii="Times New Roman" w:eastAsia="Calibri" w:hAnsi="Times New Roman" w:cs="B Nazanin"/>
+          <w:sz w:val="24"/>
+          <w:szCs w:val="24"/>
+          <w:rtl/>
+        </w:rPr>
+        <w:t xml:space="preserve"> </w:t>
+      </w:r>
+      <w:r>
+        <w:rPr>
+          <w:rFonts w:ascii="Times New Roman" w:eastAsia="Calibri" w:hAnsi="Times New Roman" w:cs="B Nazanin" w:hint="cs"/>
+          <w:sz w:val="24"/>
+          <w:szCs w:val="24"/>
+          <w:rtl/>
+        </w:rPr>
+        <w:t>توسعه</w:t>
+      </w:r>
+      <w:r>
+        <w:rPr>
+          <w:rFonts w:ascii="Times New Roman" w:eastAsia="Calibri" w:hAnsi="Times New Roman" w:cs="B Nazanin"/>
+          <w:sz w:val="24"/>
+          <w:szCs w:val="24"/>
+          <w:rtl/>
+        </w:rPr>
+        <w:t xml:space="preserve"> </w:t>
+      </w:r>
+      <w:r>
+        <w:rPr>
+          <w:rFonts w:ascii="Times New Roman" w:eastAsia="Calibri" w:hAnsi="Times New Roman" w:cs="B Nazanin" w:hint="cs"/>
+          <w:sz w:val="24"/>
+          <w:szCs w:val="24"/>
+          <w:rtl/>
+        </w:rPr>
+        <w:t>يك</w:t>
+      </w:r>
+      <w:r>
+        <w:rPr>
+          <w:rFonts w:ascii="Times New Roman" w:eastAsia="Calibri" w:hAnsi="Times New Roman" w:cs="B Nazanin"/>
+          <w:sz w:val="24"/>
+          <w:szCs w:val="24"/>
+          <w:rtl/>
+        </w:rPr>
+        <w:t xml:space="preserve"> </w:t>
+      </w:r>
+      <w:r>
+        <w:rPr>
+          <w:rFonts w:ascii="Times New Roman" w:eastAsia="Calibri" w:hAnsi="Times New Roman" w:cs="B Nazanin" w:hint="cs"/>
+          <w:sz w:val="24"/>
+          <w:szCs w:val="24"/>
+          <w:rtl/>
+        </w:rPr>
+        <w:t>برنامه</w:t>
+      </w:r>
+      <w:r>
+        <w:rPr>
+          <w:rFonts w:ascii="Times New Roman" w:eastAsia="Calibri" w:hAnsi="Times New Roman" w:cs="B Nazanin"/>
+          <w:sz w:val="24"/>
+          <w:szCs w:val="24"/>
+          <w:rtl/>
+        </w:rPr>
+        <w:t xml:space="preserve"> </w:t>
+      </w:r>
+      <w:r>
+        <w:rPr>
+          <w:rFonts w:ascii="Times New Roman" w:eastAsia="Calibri" w:hAnsi="Times New Roman" w:cs="B Nazanin" w:hint="cs"/>
+          <w:sz w:val="24"/>
+          <w:szCs w:val="24"/>
+          <w:rtl/>
+        </w:rPr>
+        <w:t>است</w:t>
+      </w:r>
+      <w:r>
+        <w:rPr>
+          <w:rFonts w:ascii="Times New Roman" w:eastAsia="Calibri" w:hAnsi="Times New Roman" w:cs="B Nazanin"/>
+          <w:sz w:val="24"/>
+          <w:szCs w:val="24"/>
+          <w:rtl/>
+        </w:rPr>
+        <w:t xml:space="preserve">. </w:t>
+      </w:r>
+      <w:r>
+        <w:rPr>
+          <w:rFonts w:ascii="Times New Roman" w:eastAsia="Calibri" w:hAnsi="Times New Roman" w:cs="B Nazanin" w:hint="cs"/>
+          <w:sz w:val="24"/>
+          <w:szCs w:val="24"/>
+          <w:rtl/>
+        </w:rPr>
+        <w:t>هر</w:t>
+      </w:r>
+      <w:r>
+        <w:rPr>
+          <w:rFonts w:ascii="Times New Roman" w:eastAsia="Calibri" w:hAnsi="Times New Roman" w:cs="B Nazanin"/>
+          <w:sz w:val="24"/>
+          <w:szCs w:val="24"/>
+          <w:rtl/>
+        </w:rPr>
+        <w:t xml:space="preserve"> </w:t>
+      </w:r>
+      <w:r>
+        <w:rPr>
+          <w:rFonts w:ascii="Times New Roman" w:eastAsia="Calibri" w:hAnsi="Times New Roman" w:cs="B Nazanin"/>
+          <w:sz w:val="24"/>
+          <w:szCs w:val="24"/>
+        </w:rPr>
+        <w:t>Tire</w:t>
+      </w:r>
+      <w:r>
+        <w:rPr>
+          <w:rFonts w:ascii="Times New Roman" w:eastAsia="Calibri" w:hAnsi="Times New Roman" w:cs="B Nazanin"/>
+          <w:sz w:val="24"/>
+          <w:szCs w:val="24"/>
+          <w:rtl/>
+        </w:rPr>
+        <w:t xml:space="preserve"> </w:t>
+      </w:r>
+      <w:r>
+        <w:rPr>
+          <w:rFonts w:ascii="Times New Roman" w:eastAsia="Calibri" w:hAnsi="Times New Roman" w:cs="B Nazanin" w:hint="cs"/>
+          <w:sz w:val="24"/>
+          <w:szCs w:val="24"/>
+          <w:rtl/>
+        </w:rPr>
+        <w:t>اضافه،</w:t>
+      </w:r>
+      <w:r>
+        <w:rPr>
+          <w:rFonts w:ascii="Times New Roman" w:eastAsia="Calibri" w:hAnsi="Times New Roman" w:cs="B Nazanin"/>
+          <w:sz w:val="24"/>
+          <w:szCs w:val="24"/>
+          <w:rtl/>
+        </w:rPr>
+        <w:t xml:space="preserve"> </w:t>
+      </w:r>
+      <w:r>
+        <w:rPr>
+          <w:rFonts w:ascii="Times New Roman" w:eastAsia="Calibri" w:hAnsi="Times New Roman" w:cs="B Nazanin" w:hint="cs"/>
+          <w:sz w:val="24"/>
+          <w:szCs w:val="24"/>
+          <w:rtl/>
+        </w:rPr>
+        <w:t>امكان</w:t>
+      </w:r>
+      <w:r>
+        <w:rPr>
+          <w:rFonts w:ascii="Times New Roman" w:eastAsia="Calibri" w:hAnsi="Times New Roman" w:cs="B Nazanin"/>
+          <w:sz w:val="24"/>
+          <w:szCs w:val="24"/>
+          <w:rtl/>
+        </w:rPr>
+        <w:t xml:space="preserve"> </w:t>
+      </w:r>
+      <w:r>
+        <w:rPr>
+          <w:rFonts w:ascii="Times New Roman" w:eastAsia="Calibri" w:hAnsi="Times New Roman" w:cs="B Nazanin" w:hint="cs"/>
+          <w:sz w:val="24"/>
+          <w:szCs w:val="24"/>
+          <w:rtl/>
+        </w:rPr>
         <w:t>افزودن</w:t>
       </w:r>
       <w:r>
@@ -4280,11 +4955,21 @@
       </w:r>
       <w:r>
         <w:rPr>
+          <w:rFonts w:ascii="Times New Roman" w:eastAsia="Calibri" w:hAnsi="Times New Roman" w:cs="B Nazanin" w:hint="cs"/>
+          <w:sz w:val="24"/>
+          <w:szCs w:val="24"/>
+          <w:rtl/>
+        </w:rPr>
+        <w:t>كاربران</w:t>
+      </w:r>
+      <w:r>
+        <w:rPr>
           <w:rFonts w:ascii="Times New Roman" w:eastAsia="Calibri" w:hAnsi="Times New Roman" w:cs="B Nazanin"/>
           <w:sz w:val="24"/>
           <w:szCs w:val="24"/>
-        </w:rPr>
-        <w:t>Tire</w:t>
+          <w:rtl/>
+        </w:rPr>
+        <w:t xml:space="preserve"> </w:t>
       </w:r>
       <w:r>
         <w:rPr>
@@ -4293,7 +4978,7 @@
           <w:szCs w:val="24"/>
           <w:rtl/>
         </w:rPr>
-        <w:t>،</w:t>
+        <w:t>بيشتر</w:t>
       </w:r>
       <w:r>
         <w:rPr>
@@ -4311,7 +4996,7 @@
           <w:szCs w:val="24"/>
           <w:rtl/>
         </w:rPr>
-        <w:t>قابليت</w:t>
+        <w:t>و</w:t>
       </w:r>
       <w:r>
         <w:rPr>
@@ -4329,7 +5014,7 @@
           <w:szCs w:val="24"/>
           <w:rtl/>
         </w:rPr>
-        <w:t>گسترش</w:t>
+        <w:t>ايزوله</w:t>
       </w:r>
       <w:r>
         <w:rPr>
@@ -4347,7 +5032,7 @@
           <w:szCs w:val="24"/>
           <w:rtl/>
         </w:rPr>
-        <w:t>و</w:t>
+        <w:t>كردن</w:t>
       </w:r>
       <w:r>
         <w:rPr>
@@ -4365,7 +5050,7 @@
           <w:szCs w:val="24"/>
           <w:rtl/>
         </w:rPr>
-        <w:t>توسعه</w:t>
+        <w:t>يك</w:t>
       </w:r>
       <w:r>
         <w:rPr>
@@ -4383,7 +5068,7 @@
           <w:szCs w:val="24"/>
           <w:rtl/>
         </w:rPr>
-        <w:t>يك</w:t>
+        <w:t>سطح</w:t>
       </w:r>
       <w:r>
         <w:rPr>
@@ -4401,6 +5086,42 @@
           <w:szCs w:val="24"/>
           <w:rtl/>
         </w:rPr>
+        <w:t>از</w:t>
+      </w:r>
+      <w:r>
+        <w:rPr>
+          <w:rFonts w:ascii="Times New Roman" w:eastAsia="Calibri" w:hAnsi="Times New Roman" w:cs="B Nazanin"/>
+          <w:sz w:val="24"/>
+          <w:szCs w:val="24"/>
+          <w:rtl/>
+        </w:rPr>
+        <w:t xml:space="preserve"> </w:t>
+      </w:r>
+      <w:r>
+        <w:rPr>
+          <w:rFonts w:ascii="Times New Roman" w:eastAsia="Calibri" w:hAnsi="Times New Roman" w:cs="B Nazanin" w:hint="cs"/>
+          <w:sz w:val="24"/>
+          <w:szCs w:val="24"/>
+          <w:rtl/>
+        </w:rPr>
+        <w:t>منطق</w:t>
+      </w:r>
+      <w:r>
+        <w:rPr>
+          <w:rFonts w:ascii="Times New Roman" w:eastAsia="Calibri" w:hAnsi="Times New Roman" w:cs="B Nazanin"/>
+          <w:sz w:val="24"/>
+          <w:szCs w:val="24"/>
+          <w:rtl/>
+        </w:rPr>
+        <w:t xml:space="preserve"> </w:t>
+      </w:r>
+      <w:r>
+        <w:rPr>
+          <w:rFonts w:ascii="Times New Roman" w:eastAsia="Calibri" w:hAnsi="Times New Roman" w:cs="B Nazanin" w:hint="cs"/>
+          <w:sz w:val="24"/>
+          <w:szCs w:val="24"/>
+          <w:rtl/>
+        </w:rPr>
         <w:t>برنامه</w:t>
       </w:r>
       <w:r>
@@ -4419,7 +5140,7 @@
           <w:szCs w:val="24"/>
           <w:rtl/>
         </w:rPr>
-        <w:t>است</w:t>
+        <w:t>را</w:t>
       </w:r>
       <w:r>
         <w:rPr>
@@ -4428,6 +5149,42 @@
           <w:szCs w:val="24"/>
           <w:rtl/>
         </w:rPr>
+        <w:t xml:space="preserve"> </w:t>
+      </w:r>
+      <w:r>
+        <w:rPr>
+          <w:rFonts w:ascii="Times New Roman" w:eastAsia="Calibri" w:hAnsi="Times New Roman" w:cs="B Nazanin" w:hint="cs"/>
+          <w:sz w:val="24"/>
+          <w:szCs w:val="24"/>
+          <w:rtl/>
+        </w:rPr>
+        <w:t>فراهم</w:t>
+      </w:r>
+      <w:r>
+        <w:rPr>
+          <w:rFonts w:ascii="Times New Roman" w:eastAsia="Calibri" w:hAnsi="Times New Roman" w:cs="B Nazanin"/>
+          <w:sz w:val="24"/>
+          <w:szCs w:val="24"/>
+          <w:rtl/>
+        </w:rPr>
+        <w:t xml:space="preserve"> </w:t>
+      </w:r>
+      <w:r>
+        <w:rPr>
+          <w:rFonts w:ascii="Times New Roman" w:eastAsia="Calibri" w:hAnsi="Times New Roman" w:cs="B Nazanin" w:hint="cs"/>
+          <w:sz w:val="24"/>
+          <w:szCs w:val="24"/>
+          <w:rtl/>
+        </w:rPr>
+        <w:t>می‌نماید</w:t>
+      </w:r>
+      <w:r>
+        <w:rPr>
+          <w:rFonts w:ascii="Times New Roman" w:eastAsia="Calibri" w:hAnsi="Times New Roman" w:cs="B Nazanin"/>
+          <w:sz w:val="24"/>
+          <w:szCs w:val="24"/>
+          <w:rtl/>
+        </w:rPr>
         <w:t xml:space="preserve">. </w:t>
       </w:r>
       <w:r>
@@ -4437,7 +5194,7 @@
           <w:szCs w:val="24"/>
           <w:rtl/>
         </w:rPr>
-        <w:t>هر</w:t>
+        <w:t>ايزوله</w:t>
       </w:r>
       <w:r>
         <w:rPr>
@@ -4450,11 +5207,30 @@
       </w:r>
       <w:r>
         <w:rPr>
+          <w:rFonts w:ascii="Times New Roman" w:eastAsia="Calibri" w:hAnsi="Times New Roman" w:cs="B Nazanin" w:hint="cs"/>
+          <w:sz w:val="24"/>
+          <w:szCs w:val="24"/>
+          <w:rtl/>
+        </w:rPr>
+        <w:t>كردن</w:t>
+      </w:r>
+      <w:r>
+        <w:rPr>
           <w:rFonts w:ascii="Times New Roman" w:eastAsia="Calibri" w:hAnsi="Times New Roman" w:cs="B Nazanin"/>
           <w:sz w:val="24"/>
           <w:szCs w:val="24"/>
-        </w:rPr>
-        <w:t>Tire</w:t>
+          <w:rtl/>
+        </w:rPr>
+        <w:t xml:space="preserve"> </w:t>
+      </w:r>
+      <w:r>
+        <w:rPr>
+          <w:rFonts w:ascii="Times New Roman" w:eastAsia="Calibri" w:hAnsi="Times New Roman" w:cs="B Nazanin" w:hint="cs"/>
+          <w:sz w:val="24"/>
+          <w:szCs w:val="24"/>
+          <w:rtl/>
+        </w:rPr>
+        <w:t>منطق،</w:t>
       </w:r>
       <w:r>
         <w:rPr>
@@ -4472,7 +5248,7 @@
           <w:szCs w:val="24"/>
           <w:rtl/>
         </w:rPr>
-        <w:t>اضافه،</w:t>
+        <w:t>اين</w:t>
       </w:r>
       <w:r>
         <w:rPr>
@@ -4508,7 +5284,7 @@
           <w:szCs w:val="24"/>
           <w:rtl/>
         </w:rPr>
-        <w:t>افزودن</w:t>
+        <w:t>را</w:t>
       </w:r>
       <w:r>
         <w:rPr>
@@ -4526,7 +5302,7 @@
           <w:szCs w:val="24"/>
           <w:rtl/>
         </w:rPr>
-        <w:t>كاربران</w:t>
+        <w:t>فراهم</w:t>
       </w:r>
       <w:r>
         <w:rPr>
@@ -4544,7 +5320,7 @@
           <w:szCs w:val="24"/>
           <w:rtl/>
         </w:rPr>
-        <w:t>بيشتر</w:t>
+        <w:t>می‌کند</w:t>
       </w:r>
       <w:r>
         <w:rPr>
@@ -4562,7 +5338,7 @@
           <w:szCs w:val="24"/>
           <w:rtl/>
         </w:rPr>
-        <w:t>و</w:t>
+        <w:t>كه</w:t>
       </w:r>
       <w:r>
         <w:rPr>
@@ -4580,7 +5356,7 @@
           <w:szCs w:val="24"/>
           <w:rtl/>
         </w:rPr>
-        <w:t>ايزوله</w:t>
+        <w:t>تغييرات</w:t>
       </w:r>
       <w:r>
         <w:rPr>
@@ -4598,7 +5374,7 @@
           <w:szCs w:val="24"/>
           <w:rtl/>
         </w:rPr>
-        <w:t>كردن</w:t>
+        <w:t>لازم</w:t>
       </w:r>
       <w:r>
         <w:rPr>
@@ -4616,348 +5392,7 @@
           <w:szCs w:val="24"/>
           <w:rtl/>
         </w:rPr>
-        <w:t>يك</w:t>
-      </w:r>
-      <w:r>
-        <w:rPr>
-          <w:rFonts w:ascii="Times New Roman" w:eastAsia="Calibri" w:hAnsi="Times New Roman" w:cs="B Nazanin"/>
-          <w:sz w:val="24"/>
-          <w:szCs w:val="24"/>
-          <w:rtl/>
-        </w:rPr>
-        <w:t xml:space="preserve"> </w:t>
-      </w:r>
-      <w:r>
-        <w:rPr>
-          <w:rFonts w:ascii="Times New Roman" w:eastAsia="Calibri" w:hAnsi="Times New Roman" w:cs="B Nazanin" w:hint="cs"/>
-          <w:sz w:val="24"/>
-          <w:szCs w:val="24"/>
-          <w:rtl/>
-        </w:rPr>
-        <w:t>سطح</w:t>
-      </w:r>
-      <w:r>
-        <w:rPr>
-          <w:rFonts w:ascii="Times New Roman" w:eastAsia="Calibri" w:hAnsi="Times New Roman" w:cs="B Nazanin"/>
-          <w:sz w:val="24"/>
-          <w:szCs w:val="24"/>
-          <w:rtl/>
-        </w:rPr>
-        <w:t xml:space="preserve"> </w:t>
-      </w:r>
-      <w:r>
-        <w:rPr>
-          <w:rFonts w:ascii="Times New Roman" w:eastAsia="Calibri" w:hAnsi="Times New Roman" w:cs="B Nazanin" w:hint="cs"/>
-          <w:sz w:val="24"/>
-          <w:szCs w:val="24"/>
-          <w:rtl/>
-        </w:rPr>
-        <w:t>از</w:t>
-      </w:r>
-      <w:r>
-        <w:rPr>
-          <w:rFonts w:ascii="Times New Roman" w:eastAsia="Calibri" w:hAnsi="Times New Roman" w:cs="B Nazanin"/>
-          <w:sz w:val="24"/>
-          <w:szCs w:val="24"/>
-          <w:rtl/>
-        </w:rPr>
-        <w:t xml:space="preserve"> </w:t>
-      </w:r>
-      <w:r>
-        <w:rPr>
-          <w:rFonts w:ascii="Times New Roman" w:eastAsia="Calibri" w:hAnsi="Times New Roman" w:cs="B Nazanin" w:hint="cs"/>
-          <w:sz w:val="24"/>
-          <w:szCs w:val="24"/>
-          <w:rtl/>
-        </w:rPr>
-        <w:t>منطق</w:t>
-      </w:r>
-      <w:r>
-        <w:rPr>
-          <w:rFonts w:ascii="Times New Roman" w:eastAsia="Calibri" w:hAnsi="Times New Roman" w:cs="B Nazanin"/>
-          <w:sz w:val="24"/>
-          <w:szCs w:val="24"/>
-          <w:rtl/>
-        </w:rPr>
-        <w:t xml:space="preserve"> </w:t>
-      </w:r>
-      <w:r>
-        <w:rPr>
-          <w:rFonts w:ascii="Times New Roman" w:eastAsia="Calibri" w:hAnsi="Times New Roman" w:cs="B Nazanin" w:hint="cs"/>
-          <w:sz w:val="24"/>
-          <w:szCs w:val="24"/>
-          <w:rtl/>
-        </w:rPr>
-        <w:t>برنامه</w:t>
-      </w:r>
-      <w:r>
-        <w:rPr>
-          <w:rFonts w:ascii="Times New Roman" w:eastAsia="Calibri" w:hAnsi="Times New Roman" w:cs="B Nazanin"/>
-          <w:sz w:val="24"/>
-          <w:szCs w:val="24"/>
-          <w:rtl/>
-        </w:rPr>
-        <w:t xml:space="preserve"> </w:t>
-      </w:r>
-      <w:r>
-        <w:rPr>
-          <w:rFonts w:ascii="Times New Roman" w:eastAsia="Calibri" w:hAnsi="Times New Roman" w:cs="B Nazanin" w:hint="cs"/>
-          <w:sz w:val="24"/>
-          <w:szCs w:val="24"/>
-          <w:rtl/>
-        </w:rPr>
-        <w:t>را</w:t>
-      </w:r>
-      <w:r>
-        <w:rPr>
-          <w:rFonts w:ascii="Times New Roman" w:eastAsia="Calibri" w:hAnsi="Times New Roman" w:cs="B Nazanin"/>
-          <w:sz w:val="24"/>
-          <w:szCs w:val="24"/>
-          <w:rtl/>
-        </w:rPr>
-        <w:t xml:space="preserve"> </w:t>
-      </w:r>
-      <w:r>
-        <w:rPr>
-          <w:rFonts w:ascii="Times New Roman" w:eastAsia="Calibri" w:hAnsi="Times New Roman" w:cs="B Nazanin" w:hint="cs"/>
-          <w:sz w:val="24"/>
-          <w:szCs w:val="24"/>
-          <w:rtl/>
-        </w:rPr>
-        <w:t>فراهم</w:t>
-      </w:r>
-      <w:r>
-        <w:rPr>
-          <w:rFonts w:ascii="Times New Roman" w:eastAsia="Calibri" w:hAnsi="Times New Roman" w:cs="B Nazanin"/>
-          <w:sz w:val="24"/>
-          <w:szCs w:val="24"/>
-          <w:rtl/>
-        </w:rPr>
-        <w:t xml:space="preserve"> </w:t>
-      </w:r>
-      <w:r>
-        <w:rPr>
-          <w:rFonts w:ascii="Times New Roman" w:eastAsia="Calibri" w:hAnsi="Times New Roman" w:cs="B Nazanin" w:hint="cs"/>
-          <w:sz w:val="24"/>
-          <w:szCs w:val="24"/>
-          <w:rtl/>
-        </w:rPr>
-        <w:t>می‌نماید</w:t>
-      </w:r>
-      <w:r>
-        <w:rPr>
-          <w:rFonts w:ascii="Times New Roman" w:eastAsia="Calibri" w:hAnsi="Times New Roman" w:cs="B Nazanin"/>
-          <w:sz w:val="24"/>
-          <w:szCs w:val="24"/>
-          <w:rtl/>
-        </w:rPr>
-        <w:t xml:space="preserve">. </w:t>
-      </w:r>
-      <w:r>
-        <w:rPr>
-          <w:rFonts w:ascii="Times New Roman" w:eastAsia="Calibri" w:hAnsi="Times New Roman" w:cs="B Nazanin" w:hint="cs"/>
-          <w:sz w:val="24"/>
-          <w:szCs w:val="24"/>
-          <w:rtl/>
-        </w:rPr>
-        <w:t>ايزوله</w:t>
-      </w:r>
-      <w:r>
-        <w:rPr>
-          <w:rFonts w:ascii="Times New Roman" w:eastAsia="Calibri" w:hAnsi="Times New Roman" w:cs="B Nazanin"/>
-          <w:sz w:val="24"/>
-          <w:szCs w:val="24"/>
-          <w:rtl/>
-        </w:rPr>
-        <w:t xml:space="preserve"> </w:t>
-      </w:r>
-      <w:r>
-        <w:rPr>
-          <w:rFonts w:ascii="Times New Roman" w:eastAsia="Calibri" w:hAnsi="Times New Roman" w:cs="B Nazanin" w:hint="cs"/>
-          <w:sz w:val="24"/>
-          <w:szCs w:val="24"/>
-          <w:rtl/>
-        </w:rPr>
-        <w:t>كردن</w:t>
-      </w:r>
-      <w:r>
-        <w:rPr>
-          <w:rFonts w:ascii="Times New Roman" w:eastAsia="Calibri" w:hAnsi="Times New Roman" w:cs="B Nazanin"/>
-          <w:sz w:val="24"/>
-          <w:szCs w:val="24"/>
-          <w:rtl/>
-        </w:rPr>
-        <w:t xml:space="preserve"> </w:t>
-      </w:r>
-      <w:r>
-        <w:rPr>
-          <w:rFonts w:ascii="Times New Roman" w:eastAsia="Calibri" w:hAnsi="Times New Roman" w:cs="B Nazanin" w:hint="cs"/>
-          <w:sz w:val="24"/>
-          <w:szCs w:val="24"/>
-          <w:rtl/>
-        </w:rPr>
-        <w:t>منطق،</w:t>
-      </w:r>
-      <w:r>
-        <w:rPr>
-          <w:rFonts w:ascii="Times New Roman" w:eastAsia="Calibri" w:hAnsi="Times New Roman" w:cs="B Nazanin"/>
-          <w:sz w:val="24"/>
-          <w:szCs w:val="24"/>
-          <w:rtl/>
-        </w:rPr>
-        <w:t xml:space="preserve"> </w:t>
-      </w:r>
-      <w:r>
-        <w:rPr>
-          <w:rFonts w:ascii="Times New Roman" w:eastAsia="Calibri" w:hAnsi="Times New Roman" w:cs="B Nazanin" w:hint="cs"/>
-          <w:sz w:val="24"/>
-          <w:szCs w:val="24"/>
-          <w:rtl/>
-        </w:rPr>
-        <w:t>اين</w:t>
-      </w:r>
-      <w:r>
-        <w:rPr>
-          <w:rFonts w:ascii="Times New Roman" w:eastAsia="Calibri" w:hAnsi="Times New Roman" w:cs="B Nazanin"/>
-          <w:sz w:val="24"/>
-          <w:szCs w:val="24"/>
-          <w:rtl/>
-        </w:rPr>
-        <w:t xml:space="preserve"> </w:t>
-      </w:r>
-      <w:r>
-        <w:rPr>
-          <w:rFonts w:ascii="Times New Roman" w:eastAsia="Calibri" w:hAnsi="Times New Roman" w:cs="B Nazanin" w:hint="cs"/>
-          <w:sz w:val="24"/>
-          <w:szCs w:val="24"/>
-          <w:rtl/>
-        </w:rPr>
-        <w:t>امكان</w:t>
-      </w:r>
-      <w:r>
-        <w:rPr>
-          <w:rFonts w:ascii="Times New Roman" w:eastAsia="Calibri" w:hAnsi="Times New Roman" w:cs="B Nazanin"/>
-          <w:sz w:val="24"/>
-          <w:szCs w:val="24"/>
-          <w:rtl/>
-        </w:rPr>
-        <w:t xml:space="preserve"> </w:t>
-      </w:r>
-      <w:r>
-        <w:rPr>
-          <w:rFonts w:ascii="Times New Roman" w:eastAsia="Calibri" w:hAnsi="Times New Roman" w:cs="B Nazanin" w:hint="cs"/>
-          <w:sz w:val="24"/>
-          <w:szCs w:val="24"/>
-          <w:rtl/>
-        </w:rPr>
-        <w:t>را</w:t>
-      </w:r>
-      <w:r>
-        <w:rPr>
-          <w:rFonts w:ascii="Times New Roman" w:eastAsia="Calibri" w:hAnsi="Times New Roman" w:cs="B Nazanin"/>
-          <w:sz w:val="24"/>
-          <w:szCs w:val="24"/>
-          <w:rtl/>
-        </w:rPr>
-        <w:t xml:space="preserve"> </w:t>
-      </w:r>
-      <w:r>
-        <w:rPr>
-          <w:rFonts w:ascii="Times New Roman" w:eastAsia="Calibri" w:hAnsi="Times New Roman" w:cs="B Nazanin" w:hint="cs"/>
-          <w:sz w:val="24"/>
-          <w:szCs w:val="24"/>
-          <w:rtl/>
-        </w:rPr>
-        <w:t>فراهم</w:t>
-      </w:r>
-      <w:r>
-        <w:rPr>
-          <w:rFonts w:ascii="Times New Roman" w:eastAsia="Calibri" w:hAnsi="Times New Roman" w:cs="B Nazanin"/>
-          <w:sz w:val="24"/>
-          <w:szCs w:val="24"/>
-          <w:rtl/>
-        </w:rPr>
-        <w:t xml:space="preserve"> </w:t>
-      </w:r>
-      <w:r>
-        <w:rPr>
-          <w:rFonts w:ascii="Times New Roman" w:eastAsia="Calibri" w:hAnsi="Times New Roman" w:cs="B Nazanin" w:hint="cs"/>
-          <w:sz w:val="24"/>
-          <w:szCs w:val="24"/>
-          <w:rtl/>
-        </w:rPr>
-        <w:t>می‌کند</w:t>
-      </w:r>
-      <w:r>
-        <w:rPr>
-          <w:rFonts w:ascii="Times New Roman" w:eastAsia="Calibri" w:hAnsi="Times New Roman" w:cs="B Nazanin"/>
-          <w:sz w:val="24"/>
-          <w:szCs w:val="24"/>
-          <w:rtl/>
-        </w:rPr>
-        <w:t xml:space="preserve"> </w:t>
-      </w:r>
-      <w:r>
-        <w:rPr>
-          <w:rFonts w:ascii="Times New Roman" w:eastAsia="Calibri" w:hAnsi="Times New Roman" w:cs="B Nazanin" w:hint="cs"/>
-          <w:sz w:val="24"/>
-          <w:szCs w:val="24"/>
-          <w:rtl/>
-        </w:rPr>
-        <w:t>كه</w:t>
-      </w:r>
-      <w:r>
-        <w:rPr>
-          <w:rFonts w:ascii="Times New Roman" w:eastAsia="Calibri" w:hAnsi="Times New Roman" w:cs="B Nazanin"/>
-          <w:sz w:val="24"/>
-          <w:szCs w:val="24"/>
-          <w:rtl/>
-        </w:rPr>
-        <w:t xml:space="preserve"> </w:t>
-      </w:r>
-      <w:r>
-        <w:rPr>
-          <w:rFonts w:ascii="Times New Roman" w:eastAsia="Calibri" w:hAnsi="Times New Roman" w:cs="B Nazanin" w:hint="cs"/>
-          <w:sz w:val="24"/>
-          <w:szCs w:val="24"/>
-          <w:rtl/>
-        </w:rPr>
-        <w:t>تغييرات</w:t>
-      </w:r>
-      <w:r>
-        <w:rPr>
-          <w:rFonts w:ascii="Times New Roman" w:eastAsia="Calibri" w:hAnsi="Times New Roman" w:cs="B Nazanin"/>
-          <w:sz w:val="24"/>
-          <w:szCs w:val="24"/>
-          <w:rtl/>
-        </w:rPr>
-        <w:t xml:space="preserve"> </w:t>
-      </w:r>
-      <w:r>
-        <w:rPr>
-          <w:rFonts w:ascii="Times New Roman" w:eastAsia="Calibri" w:hAnsi="Times New Roman" w:cs="B Nazanin" w:hint="cs"/>
-          <w:sz w:val="24"/>
-          <w:szCs w:val="24"/>
-          <w:rtl/>
-        </w:rPr>
-        <w:t>لازم</w:t>
-      </w:r>
-      <w:r>
-        <w:rPr>
-          <w:rFonts w:ascii="Times New Roman" w:eastAsia="Calibri" w:hAnsi="Times New Roman" w:cs="B Nazanin"/>
-          <w:sz w:val="24"/>
-          <w:szCs w:val="24"/>
-          <w:rtl/>
-        </w:rPr>
-        <w:t xml:space="preserve"> </w:t>
-      </w:r>
-      <w:r>
-        <w:rPr>
-          <w:rFonts w:ascii="Times New Roman" w:eastAsia="Calibri" w:hAnsi="Times New Roman" w:cs="B Nazanin" w:hint="cs"/>
-          <w:sz w:val="24"/>
-          <w:szCs w:val="24"/>
-          <w:rtl/>
-        </w:rPr>
+        <w:lastRenderedPageBreak/>
         <w:t>در</w:t>
       </w:r>
       <w:r>
@@ -7923,7 +8358,6 @@
           <w:szCs w:val="24"/>
           <w:rtl/>
         </w:rPr>
-        <w:lastRenderedPageBreak/>
         <w:t>معماری</w:t>
       </w:r>
       <w:r>
@@ -9911,23 +10345,7 @@
           <w:szCs w:val="24"/>
           <w:rtl/>
         </w:rPr>
-        <w:t>نرم</w:t>
-      </w:r>
-      <w:r>
-        <w:rPr>
-          <w:rFonts w:ascii="Tahoma" w:eastAsiaTheme="majorEastAsia" w:hAnsi="Tahoma" w:cs="B Nazanin"/>
-          <w:szCs w:val="24"/>
-          <w:rtl/>
-        </w:rPr>
-        <w:t>‌</w:t>
-      </w:r>
-      <w:r>
-        <w:rPr>
-          <w:rFonts w:ascii="Tahoma" w:eastAsiaTheme="majorEastAsia" w:hAnsi="Tahoma" w:cs="B Nazanin"/>
-          <w:szCs w:val="24"/>
-          <w:rtl/>
-        </w:rPr>
-        <w:t>افزاری</w:t>
+        <w:t>نرم‌افزاری</w:t>
       </w:r>
       <w:r>
         <w:rPr>
@@ -10124,6 +10542,7 @@
           <w:szCs w:val="24"/>
           <w:rtl/>
         </w:rPr>
+        <w:lastRenderedPageBreak/>
         <w:t xml:space="preserve">از نظر تست امنیت بهتر است ابتدا یک تعریف مناسب از امنیت کنیم. </w:t>
       </w:r>
       <w:r>
@@ -10885,7 +11304,6 @@
           <w:rtl/>
           <w:lang w:bidi="fa-IR"/>
         </w:rPr>
-        <w:lastRenderedPageBreak/>
         <w:t>مدیریت خطا</w:t>
       </w:r>
     </w:p>
@@ -11262,6 +11680,7 @@
           <w:szCs w:val="24"/>
           <w:rtl/>
         </w:rPr>
+        <w:lastRenderedPageBreak/>
         <w:t xml:space="preserve">آزمون </w:t>
       </w:r>
       <w:r>
@@ -11571,7 +11990,6 @@
           <w:szCs w:val="24"/>
           <w:rtl/>
         </w:rPr>
-        <w:lastRenderedPageBreak/>
         <w:t xml:space="preserve">آزمون پایگاه </w:t>
       </w:r>
       <w:r>
@@ -12888,8 +13306,8 @@
   <w:abstractNum w:abstractNumId="7">
     <w:nsid w:val="41E114B7"/>
     <w:multiLevelType w:val="hybridMultilevel"/>
-    <w:tmpl w:val="E42E6EDE"/>
-    <w:lvl w:ilvl="0" w:tplc="04090001">
+    <w:tmpl w:val="18D61664"/>
+    <w:lvl w:ilvl="0" w:tplc="79A2BE2C">
       <w:start w:val="1"/>
       <w:numFmt w:val="bullet"/>
       <w:lvlText w:val=""/>
@@ -12899,6 +13317,8 @@
       </w:pPr>
       <w:rPr>
         <w:rFonts w:ascii="Symbol" w:hAnsi="Symbol" w:hint="default"/>
+        <w:sz w:val="24"/>
+        <w:szCs w:val="24"/>
       </w:rPr>
     </w:lvl>
     <w:lvl w:ilvl="1" w:tplc="04090003" w:tentative="1">
@@ -13844,6 +14264,7 @@
   <w:style w:type="character" w:default="1" w:styleId="DefaultParagraphFont">
     <w:name w:val="Default Paragraph Font"/>
     <w:uiPriority w:val="1"/>
+    <w:semiHidden/>
     <w:unhideWhenUsed/>
   </w:style>
   <w:style w:type="table" w:default="1" w:styleId="TableNormal">
@@ -16337,135 +16758,135 @@
     </dgm:pt>
   </dgm:ptLst>
   <dgm:cxnLst>
-    <dgm:cxn modelId="{D8010DEB-9EC7-46C2-BDE2-5F75BDEF6847}" type="presOf" srcId="{34BD560C-46DE-4739-933B-603931F71E04}" destId="{545A456D-0866-4E4F-BDF0-DE0C187FDEC8}" srcOrd="0" destOrd="0" presId="urn:microsoft.com/office/officeart/2008/layout/HalfCircleOrganizationChart"/>
-    <dgm:cxn modelId="{8A6ECDAA-D479-4FAA-9358-2F9C97E91EE4}" type="presOf" srcId="{25D399AB-696D-4B29-B379-DF6BE80467F7}" destId="{2C6D19C2-0CAF-4228-BD61-CDFF851D17B7}" srcOrd="1" destOrd="0" presId="urn:microsoft.com/office/officeart/2008/layout/HalfCircleOrganizationChart"/>
-    <dgm:cxn modelId="{69E6A360-BBB3-4EEE-A9B6-9BE69966CAA7}" type="presOf" srcId="{DE83DFA6-E943-4D48-9774-2C56B637138C}" destId="{BE2AD646-890D-4FB0-A816-D0F392108B8D}" srcOrd="0" destOrd="0" presId="urn:microsoft.com/office/officeart/2008/layout/HalfCircleOrganizationChart"/>
+    <dgm:cxn modelId="{4118B79C-FA68-4645-B8CD-CBB61F1F41AB}" type="presOf" srcId="{CF93A79A-7C4C-465F-8CC0-6186202A2642}" destId="{182E1538-D2F2-49C7-855A-753D8915BB57}" srcOrd="1" destOrd="0" presId="urn:microsoft.com/office/officeart/2008/layout/HalfCircleOrganizationChart"/>
+    <dgm:cxn modelId="{88ABC145-F2C1-40CE-9D84-ED260F15CE6E}" type="presOf" srcId="{DE83DFA6-E943-4D48-9774-2C56B637138C}" destId="{BE2AD646-890D-4FB0-A816-D0F392108B8D}" srcOrd="0" destOrd="0" presId="urn:microsoft.com/office/officeart/2008/layout/HalfCircleOrganizationChart"/>
+    <dgm:cxn modelId="{3D7E7F28-75C0-456C-91FE-30E3E44951FE}" type="presOf" srcId="{25D399AB-696D-4B29-B379-DF6BE80467F7}" destId="{52C56DFC-1860-43DA-8BA4-FA8E65DF212E}" srcOrd="0" destOrd="0" presId="urn:microsoft.com/office/officeart/2008/layout/HalfCircleOrganizationChart"/>
+    <dgm:cxn modelId="{1389697F-B9ED-4672-9E5C-B20B3CC79970}" type="presOf" srcId="{43901B9A-B5AE-4581-8056-8E98789D9458}" destId="{2FA1730E-563A-47F9-AA19-65C2465277E9}" srcOrd="1" destOrd="0" presId="urn:microsoft.com/office/officeart/2008/layout/HalfCircleOrganizationChart"/>
     <dgm:cxn modelId="{0EF6D3FE-AF11-463D-A7D3-F12688974E7D}" srcId="{25D399AB-696D-4B29-B379-DF6BE80467F7}" destId="{25FE6111-D411-4254-95F0-0CBE65E41892}" srcOrd="3" destOrd="0" parTransId="{34BD560C-46DE-4739-933B-603931F71E04}" sibTransId="{2A50633C-CE71-46C5-B24C-60AFE9C77F07}"/>
-    <dgm:cxn modelId="{05A93F16-0E40-4AF3-99D2-2029A71408FA}" type="presOf" srcId="{CF93A79A-7C4C-465F-8CC0-6186202A2642}" destId="{182E1538-D2F2-49C7-855A-753D8915BB57}" srcOrd="1" destOrd="0" presId="urn:microsoft.com/office/officeart/2008/layout/HalfCircleOrganizationChart"/>
-    <dgm:cxn modelId="{EB1B281C-09E8-48C3-84A0-DC054F9D7F23}" type="presOf" srcId="{E432D2AB-B076-438B-9F5C-F55E7CF79A49}" destId="{4E717D9D-D959-4979-9338-4F844D0FBC73}" srcOrd="0" destOrd="0" presId="urn:microsoft.com/office/officeart/2008/layout/HalfCircleOrganizationChart"/>
+    <dgm:cxn modelId="{32FF3081-DECB-40A0-AD62-DD56B0D42D78}" type="presOf" srcId="{3C73499E-26E8-421B-8D39-004711AE225A}" destId="{399B41EA-E730-45B2-9950-D24472C3B618}" srcOrd="0" destOrd="0" presId="urn:microsoft.com/office/officeart/2008/layout/HalfCircleOrganizationChart"/>
+    <dgm:cxn modelId="{68BFA525-E769-4B2F-873F-45F113F20F63}" type="presOf" srcId="{E432D2AB-B076-438B-9F5C-F55E7CF79A49}" destId="{4E717D9D-D959-4979-9338-4F844D0FBC73}" srcOrd="0" destOrd="0" presId="urn:microsoft.com/office/officeart/2008/layout/HalfCircleOrganizationChart"/>
+    <dgm:cxn modelId="{E3CA7541-09A4-4C10-8E62-146FBAFF3AA0}" type="presOf" srcId="{25FE6111-D411-4254-95F0-0CBE65E41892}" destId="{FB1BD9A3-1FE8-4F52-B0D4-8736E26B1B4F}" srcOrd="0" destOrd="0" presId="urn:microsoft.com/office/officeart/2008/layout/HalfCircleOrganizationChart"/>
+    <dgm:cxn modelId="{B6DD1D92-639B-47DA-AC10-B476FD07C7A1}" type="presOf" srcId="{3262E787-B100-4E57-8D45-6ECBC42391FB}" destId="{2826E694-14A7-4E55-BC6D-5E034906AC0C}" srcOrd="0" destOrd="0" presId="urn:microsoft.com/office/officeart/2008/layout/HalfCircleOrganizationChart"/>
     <dgm:cxn modelId="{C3C0677D-2EC8-4186-8C0B-3F8ED2A1162A}" srcId="{25D399AB-696D-4B29-B379-DF6BE80467F7}" destId="{E432D2AB-B076-438B-9F5C-F55E7CF79A49}" srcOrd="1" destOrd="0" parTransId="{3262E787-B100-4E57-8D45-6ECBC42391FB}" sibTransId="{C517E174-9BC1-4CED-9C87-1A57D2386991}"/>
-    <dgm:cxn modelId="{B85B9D8C-8BEB-4AAE-B7EC-139B853B4F63}" type="presOf" srcId="{21AAF224-E98C-46D6-A1A1-25C07206640C}" destId="{0C55F655-40C7-4080-9E61-EA08289C97E2}" srcOrd="0" destOrd="0" presId="urn:microsoft.com/office/officeart/2008/layout/HalfCircleOrganizationChart"/>
-    <dgm:cxn modelId="{34E3BFA3-6A6C-4541-B8DA-2CEFF35B99F7}" type="presOf" srcId="{25FE6111-D411-4254-95F0-0CBE65E41892}" destId="{FB1BD9A3-1FE8-4F52-B0D4-8736E26B1B4F}" srcOrd="0" destOrd="0" presId="urn:microsoft.com/office/officeart/2008/layout/HalfCircleOrganizationChart"/>
-    <dgm:cxn modelId="{3722650B-595F-43B3-9024-6F598431145D}" type="presOf" srcId="{25FE6111-D411-4254-95F0-0CBE65E41892}" destId="{7EAEC057-F3C7-4C5D-B68C-AEAEFD7D99DB}" srcOrd="1" destOrd="0" presId="urn:microsoft.com/office/officeart/2008/layout/HalfCircleOrganizationChart"/>
-    <dgm:cxn modelId="{DC828DE5-8785-4E5A-BC04-59D1F0B616D0}" type="presOf" srcId="{43901B9A-B5AE-4581-8056-8E98789D9458}" destId="{FEB0CDB0-79E8-47B9-9257-8527893AD51D}" srcOrd="0" destOrd="0" presId="urn:microsoft.com/office/officeart/2008/layout/HalfCircleOrganizationChart"/>
+    <dgm:cxn modelId="{439E837D-4D2F-4DFD-AF4F-E6726A86EE03}" type="presOf" srcId="{3841FE03-BB4E-43A1-80B2-7CF1A951AF7E}" destId="{FAEFAF7C-68C3-42C0-814D-E222DDA2F485}" srcOrd="1" destOrd="0" presId="urn:microsoft.com/office/officeart/2008/layout/HalfCircleOrganizationChart"/>
+    <dgm:cxn modelId="{0F26E7B8-7CC5-414C-AE02-C148F0F975DA}" type="presOf" srcId="{89005319-B0F5-4075-8DC2-8644BAFD6AD2}" destId="{9D816A59-9329-47CC-A837-5BF058A5B758}" srcOrd="0" destOrd="0" presId="urn:microsoft.com/office/officeart/2008/layout/HalfCircleOrganizationChart"/>
+    <dgm:cxn modelId="{D59DF264-6DEA-45BE-B1FE-F77FB688338F}" type="presOf" srcId="{FC5ABDE6-DC10-402C-AACF-63C9A1F0C1DE}" destId="{95267451-8742-434F-8BB4-AE8CA68E41AA}" srcOrd="0" destOrd="0" presId="urn:microsoft.com/office/officeart/2008/layout/HalfCircleOrganizationChart"/>
+    <dgm:cxn modelId="{349C359B-0F75-490C-A520-7A44A42AAE32}" type="presOf" srcId="{EB38EA5C-5BE2-4352-A319-2316AB5E63CD}" destId="{F9C48F7A-4801-4A6D-916A-C5C79351168C}" srcOrd="0" destOrd="0" presId="urn:microsoft.com/office/officeart/2008/layout/HalfCircleOrganizationChart"/>
+    <dgm:cxn modelId="{2166FDA6-DC47-4A50-9606-178F51F81020}" type="presOf" srcId="{21AAF224-E98C-46D6-A1A1-25C07206640C}" destId="{9DC89A89-2442-4132-9472-31E9600E70A5}" srcOrd="1" destOrd="0" presId="urn:microsoft.com/office/officeart/2008/layout/HalfCircleOrganizationChart"/>
     <dgm:cxn modelId="{48AD0666-52FC-4647-88B2-A980945B351D}" srcId="{06E56405-48BF-479F-B45F-31B36B19CE90}" destId="{CF93A79A-7C4C-465F-8CC0-6186202A2642}" srcOrd="2" destOrd="0" parTransId="{3C73499E-26E8-421B-8D39-004711AE225A}" sibTransId="{931DC795-9C58-44A8-8D6C-193E79B6DB10}"/>
-    <dgm:cxn modelId="{C9232260-C21D-4DE3-B66E-A014438EA461}" type="presOf" srcId="{7DC2E12B-E456-436E-9AD0-A768F05E73ED}" destId="{EC2BF0A1-CF34-4CEC-AE78-F3F54AD78884}" srcOrd="0" destOrd="0" presId="urn:microsoft.com/office/officeart/2008/layout/HalfCircleOrganizationChart"/>
-    <dgm:cxn modelId="{62052E92-61DD-4F1E-A63F-9967CD943BF5}" type="presOf" srcId="{21AAF224-E98C-46D6-A1A1-25C07206640C}" destId="{9DC89A89-2442-4132-9472-31E9600E70A5}" srcOrd="1" destOrd="0" presId="urn:microsoft.com/office/officeart/2008/layout/HalfCircleOrganizationChart"/>
-    <dgm:cxn modelId="{0F6D5C0A-FDDF-4733-BEF1-81ECAF5BED46}" type="presOf" srcId="{EB38EA5C-5BE2-4352-A319-2316AB5E63CD}" destId="{F9C48F7A-4801-4A6D-916A-C5C79351168C}" srcOrd="0" destOrd="0" presId="urn:microsoft.com/office/officeart/2008/layout/HalfCircleOrganizationChart"/>
-    <dgm:cxn modelId="{31FFA772-F958-41B8-B6A2-80CA8E81E0D5}" type="presOf" srcId="{FC5ABDE6-DC10-402C-AACF-63C9A1F0C1DE}" destId="{95267451-8742-434F-8BB4-AE8CA68E41AA}" srcOrd="0" destOrd="0" presId="urn:microsoft.com/office/officeart/2008/layout/HalfCircleOrganizationChart"/>
-    <dgm:cxn modelId="{039D85FD-6153-498A-9BF9-1E07129C6E9E}" type="presOf" srcId="{E432D2AB-B076-438B-9F5C-F55E7CF79A49}" destId="{0A885133-1DC3-401B-88C6-F55ACE7A6006}" srcOrd="1" destOrd="0" presId="urn:microsoft.com/office/officeart/2008/layout/HalfCircleOrganizationChart"/>
-    <dgm:cxn modelId="{265DBF51-44D7-4698-B332-7B36489638DF}" type="presOf" srcId="{06E56405-48BF-479F-B45F-31B36B19CE90}" destId="{C68BD324-3FA7-4E86-83A5-BB927AD93FB4}" srcOrd="1" destOrd="0" presId="urn:microsoft.com/office/officeart/2008/layout/HalfCircleOrganizationChart"/>
-    <dgm:cxn modelId="{771D7813-B2AD-4A48-8005-20C28B72EF35}" type="presOf" srcId="{3841FE03-BB4E-43A1-80B2-7CF1A951AF7E}" destId="{FAEFAF7C-68C3-42C0-814D-E222DDA2F485}" srcOrd="1" destOrd="0" presId="urn:microsoft.com/office/officeart/2008/layout/HalfCircleOrganizationChart"/>
-    <dgm:cxn modelId="{A336F569-F959-48DB-B208-18BEED9C282D}" type="presOf" srcId="{31425B29-9D8B-4062-AB09-19B74C44C7FB}" destId="{C405F3B9-BAB7-4CDC-9759-B4BA414B5E0B}" srcOrd="0" destOrd="0" presId="urn:microsoft.com/office/officeart/2008/layout/HalfCircleOrganizationChart"/>
-    <dgm:cxn modelId="{99699E46-DA51-4FB1-83C5-430CF5973E1C}" type="presOf" srcId="{6D89A43B-3285-4935-8FC8-2BCBA244EE26}" destId="{7A779C94-465A-4D55-8C05-7D72FB498B68}" srcOrd="0" destOrd="0" presId="urn:microsoft.com/office/officeart/2008/layout/HalfCircleOrganizationChart"/>
-    <dgm:cxn modelId="{E2E2AD90-C605-4410-AEE6-3ADE9CB8F9AB}" type="presOf" srcId="{3262E787-B100-4E57-8D45-6ECBC42391FB}" destId="{2826E694-14A7-4E55-BC6D-5E034906AC0C}" srcOrd="0" destOrd="0" presId="urn:microsoft.com/office/officeart/2008/layout/HalfCircleOrganizationChart"/>
-    <dgm:cxn modelId="{BE17CAE9-D48D-4862-B949-D7F97448AEF9}" type="presOf" srcId="{31425B29-9D8B-4062-AB09-19B74C44C7FB}" destId="{86966A78-FB47-454A-A353-1282610F310F}" srcOrd="1" destOrd="0" presId="urn:microsoft.com/office/officeart/2008/layout/HalfCircleOrganizationChart"/>
+    <dgm:cxn modelId="{9935ACB9-13A1-4521-B7B2-1B84333074C2}" type="presOf" srcId="{7DC2E12B-E456-436E-9AD0-A768F05E73ED}" destId="{EC2BF0A1-CF34-4CEC-AE78-F3F54AD78884}" srcOrd="0" destOrd="0" presId="urn:microsoft.com/office/officeart/2008/layout/HalfCircleOrganizationChart"/>
+    <dgm:cxn modelId="{FE5D5861-E799-4AC0-8358-2A6EE5672E20}" type="presOf" srcId="{7DC2E12B-E456-436E-9AD0-A768F05E73ED}" destId="{9D947A13-E24A-4C2A-9FE8-6A1EA13867E1}" srcOrd="1" destOrd="0" presId="urn:microsoft.com/office/officeart/2008/layout/HalfCircleOrganizationChart"/>
+    <dgm:cxn modelId="{E2F40530-E469-4CDB-8133-42BA623A1B5D}" type="presOf" srcId="{31425B29-9D8B-4062-AB09-19B74C44C7FB}" destId="{C405F3B9-BAB7-4CDC-9759-B4BA414B5E0B}" srcOrd="0" destOrd="0" presId="urn:microsoft.com/office/officeart/2008/layout/HalfCircleOrganizationChart"/>
+    <dgm:cxn modelId="{A66821B3-B786-4C01-BE08-C2E3E7A960CB}" type="presOf" srcId="{06E56405-48BF-479F-B45F-31B36B19CE90}" destId="{C68BD324-3FA7-4E86-83A5-BB927AD93FB4}" srcOrd="1" destOrd="0" presId="urn:microsoft.com/office/officeart/2008/layout/HalfCircleOrganizationChart"/>
+    <dgm:cxn modelId="{64A8D0E4-F3B7-4D97-8CDE-AF24CB241A23}" type="presOf" srcId="{34BD560C-46DE-4739-933B-603931F71E04}" destId="{545A456D-0866-4E4F-BDF0-DE0C187FDEC8}" srcOrd="0" destOrd="0" presId="urn:microsoft.com/office/officeart/2008/layout/HalfCircleOrganizationChart"/>
+    <dgm:cxn modelId="{4B5D1C4C-BA88-4764-AB84-5E9DF8C2C994}" type="presOf" srcId="{25D399AB-696D-4B29-B379-DF6BE80467F7}" destId="{2C6D19C2-0CAF-4228-BD61-CDFF851D17B7}" srcOrd="1" destOrd="0" presId="urn:microsoft.com/office/officeart/2008/layout/HalfCircleOrganizationChart"/>
+    <dgm:cxn modelId="{2F52DDD1-DC88-46C5-B34E-8D14785C8578}" type="presOf" srcId="{21AAF224-E98C-46D6-A1A1-25C07206640C}" destId="{0C55F655-40C7-4080-9E61-EA08289C97E2}" srcOrd="0" destOrd="0" presId="urn:microsoft.com/office/officeart/2008/layout/HalfCircleOrganizationChart"/>
     <dgm:cxn modelId="{7BDD0CB8-FA60-4257-84E5-EFD4E72ABE4A}" srcId="{0CEFF8D8-5CF6-4BFC-AB46-8CA109B7689D}" destId="{25D399AB-696D-4B29-B379-DF6BE80467F7}" srcOrd="0" destOrd="0" parTransId="{4335B56C-17A1-4AD7-B525-866873935DBC}" sibTransId="{AA7AE761-2A1F-46F9-848B-1C1643AB42F8}"/>
-    <dgm:cxn modelId="{42A0C8F6-B325-46B5-85CA-204ABEDE9BDE}" type="presOf" srcId="{3841FE03-BB4E-43A1-80B2-7CF1A951AF7E}" destId="{8C268937-3CDF-4C31-961F-F9F53A00ABF5}" srcOrd="0" destOrd="0" presId="urn:microsoft.com/office/officeart/2008/layout/HalfCircleOrganizationChart"/>
+    <dgm:cxn modelId="{FCB3894D-6ED7-4E82-8D86-59A97050763D}" type="presOf" srcId="{9D4C00FA-E144-4457-91F7-7A75B6C0B389}" destId="{B14FE714-8E9D-4E8C-AA8F-6BF6B08E9E25}" srcOrd="0" destOrd="0" presId="urn:microsoft.com/office/officeart/2008/layout/HalfCircleOrganizationChart"/>
+    <dgm:cxn modelId="{BC12C330-4887-4644-8E03-C90856788CBF}" type="presOf" srcId="{43901B9A-B5AE-4581-8056-8E98789D9458}" destId="{FEB0CDB0-79E8-47B9-9257-8527893AD51D}" srcOrd="0" destOrd="0" presId="urn:microsoft.com/office/officeart/2008/layout/HalfCircleOrganizationChart"/>
     <dgm:cxn modelId="{4344B8F0-3170-47D3-AB7D-077C82B87DB3}" srcId="{25D399AB-696D-4B29-B379-DF6BE80467F7}" destId="{06E56405-48BF-479F-B45F-31B36B19CE90}" srcOrd="2" destOrd="0" parTransId="{9D4C00FA-E144-4457-91F7-7A75B6C0B389}" sibTransId="{3188248B-4A7B-4A5E-BECC-D0A679954A61}"/>
     <dgm:cxn modelId="{100631C2-CAC9-4348-AD53-1CE19E8B93B3}" srcId="{06E56405-48BF-479F-B45F-31B36B19CE90}" destId="{3841FE03-BB4E-43A1-80B2-7CF1A951AF7E}" srcOrd="1" destOrd="0" parTransId="{6D89A43B-3285-4935-8FC8-2BCBA244EE26}" sibTransId="{06DF09C0-C28D-4FC2-9EF2-0AF23BFA893D}"/>
+    <dgm:cxn modelId="{B2935AF6-F279-49CE-ACF1-6F7A0FB6A6B0}" type="presOf" srcId="{6D89A43B-3285-4935-8FC8-2BCBA244EE26}" destId="{7A779C94-465A-4D55-8C05-7D72FB498B68}" srcOrd="0" destOrd="0" presId="urn:microsoft.com/office/officeart/2008/layout/HalfCircleOrganizationChart"/>
     <dgm:cxn modelId="{E8885773-464F-4750-828E-D841EB923130}" srcId="{25FE6111-D411-4254-95F0-0CBE65E41892}" destId="{43901B9A-B5AE-4581-8056-8E98789D9458}" srcOrd="1" destOrd="0" parTransId="{DE83DFA6-E943-4D48-9774-2C56B637138C}" sibTransId="{A34F6BF3-60FF-47D0-A7FC-0B4CAB781DB8}"/>
-    <dgm:cxn modelId="{5C61A608-3E7D-46CE-A626-059CFA52280B}" type="presOf" srcId="{9D4C00FA-E144-4457-91F7-7A75B6C0B389}" destId="{B14FE714-8E9D-4E8C-AA8F-6BF6B08E9E25}" srcOrd="0" destOrd="0" presId="urn:microsoft.com/office/officeart/2008/layout/HalfCircleOrganizationChart"/>
-    <dgm:cxn modelId="{1642C783-030D-43A0-A0D6-4570A919DE62}" type="presOf" srcId="{06E56405-48BF-479F-B45F-31B36B19CE90}" destId="{20B5112A-B2E3-4B49-AC00-4AE908EB9C0B}" srcOrd="0" destOrd="0" presId="urn:microsoft.com/office/officeart/2008/layout/HalfCircleOrganizationChart"/>
+    <dgm:cxn modelId="{FB0F157F-F29E-4329-BAC3-7D540F4E0271}" type="presOf" srcId="{E432D2AB-B076-438B-9F5C-F55E7CF79A49}" destId="{0A885133-1DC3-401B-88C6-F55ACE7A6006}" srcOrd="1" destOrd="0" presId="urn:microsoft.com/office/officeart/2008/layout/HalfCircleOrganizationChart"/>
     <dgm:cxn modelId="{FD67D24A-801B-462F-AA9A-1D90F272A489}" srcId="{25FE6111-D411-4254-95F0-0CBE65E41892}" destId="{7DC2E12B-E456-436E-9AD0-A768F05E73ED}" srcOrd="0" destOrd="0" parTransId="{89005319-B0F5-4075-8DC2-8644BAFD6AD2}" sibTransId="{D11DD223-1354-4FBD-8402-03B1EB166499}"/>
-    <dgm:cxn modelId="{6F125211-655D-4E66-BBF2-8FEA90992F07}" type="presOf" srcId="{7DC2E12B-E456-436E-9AD0-A768F05E73ED}" destId="{9D947A13-E24A-4C2A-9FE8-6A1EA13867E1}" srcOrd="1" destOrd="0" presId="urn:microsoft.com/office/officeart/2008/layout/HalfCircleOrganizationChart"/>
-    <dgm:cxn modelId="{DDD7ED75-376C-4F23-A595-AF247DAB563A}" type="presOf" srcId="{3C73499E-26E8-421B-8D39-004711AE225A}" destId="{399B41EA-E730-45B2-9950-D24472C3B618}" srcOrd="0" destOrd="0" presId="urn:microsoft.com/office/officeart/2008/layout/HalfCircleOrganizationChart"/>
-    <dgm:cxn modelId="{551B8605-88D8-46D8-A6C2-22B2BB964006}" type="presOf" srcId="{CF93A79A-7C4C-465F-8CC0-6186202A2642}" destId="{50781FF8-8B65-4427-A1ED-1748CF920230}" srcOrd="0" destOrd="0" presId="urn:microsoft.com/office/officeart/2008/layout/HalfCircleOrganizationChart"/>
-    <dgm:cxn modelId="{A9CC9EB2-AD09-462F-A3B8-D08B4A1B06CD}" type="presOf" srcId="{0CEFF8D8-5CF6-4BFC-AB46-8CA109B7689D}" destId="{ECD89AC1-EBF6-4DE0-B42D-04DE6D4F64CC}" srcOrd="0" destOrd="0" presId="urn:microsoft.com/office/officeart/2008/layout/HalfCircleOrganizationChart"/>
-    <dgm:cxn modelId="{976FD195-E75F-404F-ADC1-0FE1300452EA}" type="presOf" srcId="{43901B9A-B5AE-4581-8056-8E98789D9458}" destId="{2FA1730E-563A-47F9-AA19-65C2465277E9}" srcOrd="1" destOrd="0" presId="urn:microsoft.com/office/officeart/2008/layout/HalfCircleOrganizationChart"/>
-    <dgm:cxn modelId="{8F50E309-3700-4980-B29B-E1B1B04EB6B1}" type="presOf" srcId="{89005319-B0F5-4075-8DC2-8644BAFD6AD2}" destId="{9D816A59-9329-47CC-A837-5BF058A5B758}" srcOrd="0" destOrd="0" presId="urn:microsoft.com/office/officeart/2008/layout/HalfCircleOrganizationChart"/>
-    <dgm:cxn modelId="{14DB197D-0CAA-408F-89E6-4B1E5E34F813}" type="presOf" srcId="{25D399AB-696D-4B29-B379-DF6BE80467F7}" destId="{52C56DFC-1860-43DA-8BA4-FA8E65DF212E}" srcOrd="0" destOrd="0" presId="urn:microsoft.com/office/officeart/2008/layout/HalfCircleOrganizationChart"/>
+    <dgm:cxn modelId="{01438922-BA5B-43AB-9FC5-8B8E140853FC}" type="presOf" srcId="{0CEFF8D8-5CF6-4BFC-AB46-8CA109B7689D}" destId="{ECD89AC1-EBF6-4DE0-B42D-04DE6D4F64CC}" srcOrd="0" destOrd="0" presId="urn:microsoft.com/office/officeart/2008/layout/HalfCircleOrganizationChart"/>
+    <dgm:cxn modelId="{5CD75AD3-AF8B-4812-932E-D0A19355E37E}" type="presOf" srcId="{CF93A79A-7C4C-465F-8CC0-6186202A2642}" destId="{50781FF8-8B65-4427-A1ED-1748CF920230}" srcOrd="0" destOrd="0" presId="urn:microsoft.com/office/officeart/2008/layout/HalfCircleOrganizationChart"/>
+    <dgm:cxn modelId="{B63577C2-D9EE-47E5-8F32-3A43A50193DF}" type="presOf" srcId="{3841FE03-BB4E-43A1-80B2-7CF1A951AF7E}" destId="{8C268937-3CDF-4C31-961F-F9F53A00ABF5}" srcOrd="0" destOrd="0" presId="urn:microsoft.com/office/officeart/2008/layout/HalfCircleOrganizationChart"/>
+    <dgm:cxn modelId="{ADBD79FA-F0CC-4B48-9B29-2C17EF0CF77B}" type="presOf" srcId="{06E56405-48BF-479F-B45F-31B36B19CE90}" destId="{20B5112A-B2E3-4B49-AC00-4AE908EB9C0B}" srcOrd="0" destOrd="0" presId="urn:microsoft.com/office/officeart/2008/layout/HalfCircleOrganizationChart"/>
+    <dgm:cxn modelId="{E6775080-2C1D-4A42-865F-053FE42C1D4B}" type="presOf" srcId="{25FE6111-D411-4254-95F0-0CBE65E41892}" destId="{7EAEC057-F3C7-4C5D-B68C-AEAEFD7D99DB}" srcOrd="1" destOrd="0" presId="urn:microsoft.com/office/officeart/2008/layout/HalfCircleOrganizationChart"/>
+    <dgm:cxn modelId="{91ECC5B0-C918-4DC2-A737-489AFDFEE001}" type="presOf" srcId="{31425B29-9D8B-4062-AB09-19B74C44C7FB}" destId="{86966A78-FB47-454A-A353-1282610F310F}" srcOrd="1" destOrd="0" presId="urn:microsoft.com/office/officeart/2008/layout/HalfCircleOrganizationChart"/>
     <dgm:cxn modelId="{9BE94F35-301C-407D-AD15-41D2BF6C8867}" srcId="{25D399AB-696D-4B29-B379-DF6BE80467F7}" destId="{31425B29-9D8B-4062-AB09-19B74C44C7FB}" srcOrd="0" destOrd="0" parTransId="{FC5ABDE6-DC10-402C-AACF-63C9A1F0C1DE}" sibTransId="{16E5F8B0-B6CD-4782-8A50-0872B6022460}"/>
     <dgm:cxn modelId="{7C34E13B-FCBE-4D6A-B021-CE5E9571FC15}" srcId="{06E56405-48BF-479F-B45F-31B36B19CE90}" destId="{21AAF224-E98C-46D6-A1A1-25C07206640C}" srcOrd="0" destOrd="0" parTransId="{EB38EA5C-5BE2-4352-A319-2316AB5E63CD}" sibTransId="{94BA74A3-18DE-4BD8-AFE6-212AC34CDD58}"/>
-    <dgm:cxn modelId="{9C7D62B8-DFB1-4B0E-B7D3-C53FEE0CAE78}" type="presParOf" srcId="{ECD89AC1-EBF6-4DE0-B42D-04DE6D4F64CC}" destId="{0082F1CF-D545-41D4-BA00-443A6D378992}" srcOrd="0" destOrd="0" presId="urn:microsoft.com/office/officeart/2008/layout/HalfCircleOrganizationChart"/>
-    <dgm:cxn modelId="{6075B5B3-6BC7-4B2F-A36B-772F8AB0635C}" type="presParOf" srcId="{0082F1CF-D545-41D4-BA00-443A6D378992}" destId="{DF1876F7-57F9-4094-9ECD-52FB7AC0F5D5}" srcOrd="0" destOrd="0" presId="urn:microsoft.com/office/officeart/2008/layout/HalfCircleOrganizationChart"/>
-    <dgm:cxn modelId="{CBEB8858-8C30-4F5A-9634-77AC67554381}" type="presParOf" srcId="{DF1876F7-57F9-4094-9ECD-52FB7AC0F5D5}" destId="{52C56DFC-1860-43DA-8BA4-FA8E65DF212E}" srcOrd="0" destOrd="0" presId="urn:microsoft.com/office/officeart/2008/layout/HalfCircleOrganizationChart"/>
-    <dgm:cxn modelId="{40839520-5D46-4E02-AE1B-2452394FCE09}" type="presParOf" srcId="{DF1876F7-57F9-4094-9ECD-52FB7AC0F5D5}" destId="{216B6187-80F1-4CC7-9FE9-C0B6D1C787FF}" srcOrd="1" destOrd="0" presId="urn:microsoft.com/office/officeart/2008/layout/HalfCircleOrganizationChart"/>
-    <dgm:cxn modelId="{97B4D29F-0924-427C-97E5-AD9558D7DF25}" type="presParOf" srcId="{DF1876F7-57F9-4094-9ECD-52FB7AC0F5D5}" destId="{A6D16AFC-33DA-4DEC-9DE0-7174D731FD90}" srcOrd="2" destOrd="0" presId="urn:microsoft.com/office/officeart/2008/layout/HalfCircleOrganizationChart"/>
-    <dgm:cxn modelId="{AFB8885A-DC75-431A-93BF-0C37237573B1}" type="presParOf" srcId="{DF1876F7-57F9-4094-9ECD-52FB7AC0F5D5}" destId="{2C6D19C2-0CAF-4228-BD61-CDFF851D17B7}" srcOrd="3" destOrd="0" presId="urn:microsoft.com/office/officeart/2008/layout/HalfCircleOrganizationChart"/>
-    <dgm:cxn modelId="{860014FD-7729-4E95-886E-C87FD8205EF7}" type="presParOf" srcId="{0082F1CF-D545-41D4-BA00-443A6D378992}" destId="{77E6D05C-8E8E-4B27-9A7B-1837B09883D7}" srcOrd="1" destOrd="0" presId="urn:microsoft.com/office/officeart/2008/layout/HalfCircleOrganizationChart"/>
-    <dgm:cxn modelId="{BC0C5853-60F5-4BD2-A0FA-F56D8CEC4B70}" type="presParOf" srcId="{77E6D05C-8E8E-4B27-9A7B-1837B09883D7}" destId="{95267451-8742-434F-8BB4-AE8CA68E41AA}" srcOrd="0" destOrd="0" presId="urn:microsoft.com/office/officeart/2008/layout/HalfCircleOrganizationChart"/>
-    <dgm:cxn modelId="{469FAB02-9B16-4B9F-99EB-A7A786344ABA}" type="presParOf" srcId="{77E6D05C-8E8E-4B27-9A7B-1837B09883D7}" destId="{027DAF86-C8BA-45F4-BC8F-CF8F3D3DCDAB}" srcOrd="1" destOrd="0" presId="urn:microsoft.com/office/officeart/2008/layout/HalfCircleOrganizationChart"/>
-    <dgm:cxn modelId="{C4D53A5F-4F43-441D-B19F-9F8379C338E0}" type="presParOf" srcId="{027DAF86-C8BA-45F4-BC8F-CF8F3D3DCDAB}" destId="{92C17002-4516-4846-86FA-0D7826809033}" srcOrd="0" destOrd="0" presId="urn:microsoft.com/office/officeart/2008/layout/HalfCircleOrganizationChart"/>
-    <dgm:cxn modelId="{1F83C2CD-A85B-496B-A8B4-66E634AC447A}" type="presParOf" srcId="{92C17002-4516-4846-86FA-0D7826809033}" destId="{C405F3B9-BAB7-4CDC-9759-B4BA414B5E0B}" srcOrd="0" destOrd="0" presId="urn:microsoft.com/office/officeart/2008/layout/HalfCircleOrganizationChart"/>
-    <dgm:cxn modelId="{F82BB245-2635-4BE7-AF22-04B56832D2A8}" type="presParOf" srcId="{92C17002-4516-4846-86FA-0D7826809033}" destId="{C81B3D77-E985-4911-8954-B46A1B1BF379}" srcOrd="1" destOrd="0" presId="urn:microsoft.com/office/officeart/2008/layout/HalfCircleOrganizationChart"/>
-    <dgm:cxn modelId="{839E7DFC-6BE0-4EAB-ADDB-301DEC3943E1}" type="presParOf" srcId="{92C17002-4516-4846-86FA-0D7826809033}" destId="{B71CAC01-B6DE-425D-A7D1-EC33B15FEE35}" srcOrd="2" destOrd="0" presId="urn:microsoft.com/office/officeart/2008/layout/HalfCircleOrganizationChart"/>
-    <dgm:cxn modelId="{4CD3B75A-70B3-4E22-8D5F-0D1AB4479D80}" type="presParOf" srcId="{92C17002-4516-4846-86FA-0D7826809033}" destId="{86966A78-FB47-454A-A353-1282610F310F}" srcOrd="3" destOrd="0" presId="urn:microsoft.com/office/officeart/2008/layout/HalfCircleOrganizationChart"/>
-    <dgm:cxn modelId="{77D3BB23-543F-47B3-813F-380E63DABBDE}" type="presParOf" srcId="{027DAF86-C8BA-45F4-BC8F-CF8F3D3DCDAB}" destId="{B418C015-9DC6-4060-A4CC-BBE210BF6194}" srcOrd="1" destOrd="0" presId="urn:microsoft.com/office/officeart/2008/layout/HalfCircleOrganizationChart"/>
-    <dgm:cxn modelId="{C8403FA2-6C7E-46FD-97A2-24615A90013F}" type="presParOf" srcId="{027DAF86-C8BA-45F4-BC8F-CF8F3D3DCDAB}" destId="{BDBFC3E7-9C3B-4798-8D65-6EED0403DF9F}" srcOrd="2" destOrd="0" presId="urn:microsoft.com/office/officeart/2008/layout/HalfCircleOrganizationChart"/>
-    <dgm:cxn modelId="{A025CC7A-B702-4333-8379-E4E01A6B135B}" type="presParOf" srcId="{77E6D05C-8E8E-4B27-9A7B-1837B09883D7}" destId="{2826E694-14A7-4E55-BC6D-5E034906AC0C}" srcOrd="2" destOrd="0" presId="urn:microsoft.com/office/officeart/2008/layout/HalfCircleOrganizationChart"/>
-    <dgm:cxn modelId="{87EB7708-ECAA-42E6-BFEF-5B7C2704C5D0}" type="presParOf" srcId="{77E6D05C-8E8E-4B27-9A7B-1837B09883D7}" destId="{4F74E043-6F23-4FA3-AC5F-76B7F3941563}" srcOrd="3" destOrd="0" presId="urn:microsoft.com/office/officeart/2008/layout/HalfCircleOrganizationChart"/>
-    <dgm:cxn modelId="{92F74D63-16E3-4331-9BFF-3F23519A0F5B}" type="presParOf" srcId="{4F74E043-6F23-4FA3-AC5F-76B7F3941563}" destId="{0765ACA8-BE5E-4547-BAAA-15B0B66E5217}" srcOrd="0" destOrd="0" presId="urn:microsoft.com/office/officeart/2008/layout/HalfCircleOrganizationChart"/>
-    <dgm:cxn modelId="{E4726582-C329-44D1-A1DE-B583288AF471}" type="presParOf" srcId="{0765ACA8-BE5E-4547-BAAA-15B0B66E5217}" destId="{4E717D9D-D959-4979-9338-4F844D0FBC73}" srcOrd="0" destOrd="0" presId="urn:microsoft.com/office/officeart/2008/layout/HalfCircleOrganizationChart"/>
-    <dgm:cxn modelId="{F9F88133-3940-4FE9-9291-1E7313663D6B}" type="presParOf" srcId="{0765ACA8-BE5E-4547-BAAA-15B0B66E5217}" destId="{4E5EB649-658E-44D7-8BD4-18824692024F}" srcOrd="1" destOrd="0" presId="urn:microsoft.com/office/officeart/2008/layout/HalfCircleOrganizationChart"/>
-    <dgm:cxn modelId="{4F0F08EC-79B9-4630-AF9D-0E0E77F3BE76}" type="presParOf" srcId="{0765ACA8-BE5E-4547-BAAA-15B0B66E5217}" destId="{B9CF3795-F2C0-41DE-A2D3-6BE44368D4FB}" srcOrd="2" destOrd="0" presId="urn:microsoft.com/office/officeart/2008/layout/HalfCircleOrganizationChart"/>
-    <dgm:cxn modelId="{42B26A1C-8FA9-4498-9436-22B967724ED7}" type="presParOf" srcId="{0765ACA8-BE5E-4547-BAAA-15B0B66E5217}" destId="{0A885133-1DC3-401B-88C6-F55ACE7A6006}" srcOrd="3" destOrd="0" presId="urn:microsoft.com/office/officeart/2008/layout/HalfCircleOrganizationChart"/>
-    <dgm:cxn modelId="{B4A70122-CA17-40B7-866C-5AEFE2C13889}" type="presParOf" srcId="{4F74E043-6F23-4FA3-AC5F-76B7F3941563}" destId="{27D92376-8410-4E84-A2B0-12AF4525326D}" srcOrd="1" destOrd="0" presId="urn:microsoft.com/office/officeart/2008/layout/HalfCircleOrganizationChart"/>
-    <dgm:cxn modelId="{743A040A-C2C4-4119-9E56-3FE618386DA1}" type="presParOf" srcId="{4F74E043-6F23-4FA3-AC5F-76B7F3941563}" destId="{7A2359A7-17C0-4D39-99EB-5350BCF4F4FE}" srcOrd="2" destOrd="0" presId="urn:microsoft.com/office/officeart/2008/layout/HalfCircleOrganizationChart"/>
-    <dgm:cxn modelId="{C52E0BEA-73D1-4421-9D71-E3909BB87E99}" type="presParOf" srcId="{77E6D05C-8E8E-4B27-9A7B-1837B09883D7}" destId="{B14FE714-8E9D-4E8C-AA8F-6BF6B08E9E25}" srcOrd="4" destOrd="0" presId="urn:microsoft.com/office/officeart/2008/layout/HalfCircleOrganizationChart"/>
-    <dgm:cxn modelId="{11693045-7698-4A79-99D2-5067CDB9B44E}" type="presParOf" srcId="{77E6D05C-8E8E-4B27-9A7B-1837B09883D7}" destId="{0250A6C3-9B5B-465D-87EE-156B36FF87AE}" srcOrd="5" destOrd="0" presId="urn:microsoft.com/office/officeart/2008/layout/HalfCircleOrganizationChart"/>
-    <dgm:cxn modelId="{97A3D2F5-6B40-4E13-B410-F055C758D131}" type="presParOf" srcId="{0250A6C3-9B5B-465D-87EE-156B36FF87AE}" destId="{0A7557CB-B7AA-4B82-878F-5088FF63FB76}" srcOrd="0" destOrd="0" presId="urn:microsoft.com/office/officeart/2008/layout/HalfCircleOrganizationChart"/>
-    <dgm:cxn modelId="{6BC8C17C-40E8-400D-AD18-19B3D8EE7642}" type="presParOf" srcId="{0A7557CB-B7AA-4B82-878F-5088FF63FB76}" destId="{20B5112A-B2E3-4B49-AC00-4AE908EB9C0B}" srcOrd="0" destOrd="0" presId="urn:microsoft.com/office/officeart/2008/layout/HalfCircleOrganizationChart"/>
-    <dgm:cxn modelId="{9F59D54D-DA48-45AC-86E6-252FA64FE17A}" type="presParOf" srcId="{0A7557CB-B7AA-4B82-878F-5088FF63FB76}" destId="{35ADCA7B-4B50-452C-86A5-9EE7557E4BB2}" srcOrd="1" destOrd="0" presId="urn:microsoft.com/office/officeart/2008/layout/HalfCircleOrganizationChart"/>
-    <dgm:cxn modelId="{0D9B192C-E95E-483A-81D0-8906FD957B61}" type="presParOf" srcId="{0A7557CB-B7AA-4B82-878F-5088FF63FB76}" destId="{F548CED6-8539-48D6-9F90-0A38E9311F09}" srcOrd="2" destOrd="0" presId="urn:microsoft.com/office/officeart/2008/layout/HalfCircleOrganizationChart"/>
-    <dgm:cxn modelId="{C4015543-965C-44A1-9013-E1615AEEF218}" type="presParOf" srcId="{0A7557CB-B7AA-4B82-878F-5088FF63FB76}" destId="{C68BD324-3FA7-4E86-83A5-BB927AD93FB4}" srcOrd="3" destOrd="0" presId="urn:microsoft.com/office/officeart/2008/layout/HalfCircleOrganizationChart"/>
-    <dgm:cxn modelId="{D7CEEE8C-E6A9-4951-8757-29A9F1D71ED3}" type="presParOf" srcId="{0250A6C3-9B5B-465D-87EE-156B36FF87AE}" destId="{F1630859-1D42-4D25-BB7E-DB281C4FECC5}" srcOrd="1" destOrd="0" presId="urn:microsoft.com/office/officeart/2008/layout/HalfCircleOrganizationChart"/>
-    <dgm:cxn modelId="{5AC1F9E9-1328-4E2D-BC9B-E332E159E883}" type="presParOf" srcId="{F1630859-1D42-4D25-BB7E-DB281C4FECC5}" destId="{F9C48F7A-4801-4A6D-916A-C5C79351168C}" srcOrd="0" destOrd="0" presId="urn:microsoft.com/office/officeart/2008/layout/HalfCircleOrganizationChart"/>
-    <dgm:cxn modelId="{C0CBD630-DF79-4B8F-BD9F-79C568899AEC}" type="presParOf" srcId="{F1630859-1D42-4D25-BB7E-DB281C4FECC5}" destId="{D61F2DDA-0613-4547-AE98-8CCEC6934626}" srcOrd="1" destOrd="0" presId="urn:microsoft.com/office/officeart/2008/layout/HalfCircleOrganizationChart"/>
-    <dgm:cxn modelId="{F45516DB-852E-424C-895B-783E7FB29C3F}" type="presParOf" srcId="{D61F2DDA-0613-4547-AE98-8CCEC6934626}" destId="{9818CF15-2CAB-442A-B9CB-CE7EF4035240}" srcOrd="0" destOrd="0" presId="urn:microsoft.com/office/officeart/2008/layout/HalfCircleOrganizationChart"/>
-    <dgm:cxn modelId="{9E1CF814-5B3F-4FA2-94F2-2B03B0892345}" type="presParOf" srcId="{9818CF15-2CAB-442A-B9CB-CE7EF4035240}" destId="{0C55F655-40C7-4080-9E61-EA08289C97E2}" srcOrd="0" destOrd="0" presId="urn:microsoft.com/office/officeart/2008/layout/HalfCircleOrganizationChart"/>
-    <dgm:cxn modelId="{6D29A592-390C-4472-9A72-AF7F914A3A22}" type="presParOf" srcId="{9818CF15-2CAB-442A-B9CB-CE7EF4035240}" destId="{0915E38E-EE65-4D95-AC12-2434355E6400}" srcOrd="1" destOrd="0" presId="urn:microsoft.com/office/officeart/2008/layout/HalfCircleOrganizationChart"/>
-    <dgm:cxn modelId="{4CA0AA06-FA7C-42A7-BFC6-4DB7A6F4623B}" type="presParOf" srcId="{9818CF15-2CAB-442A-B9CB-CE7EF4035240}" destId="{889ADC49-BCBE-403C-8154-ABB35BB85680}" srcOrd="2" destOrd="0" presId="urn:microsoft.com/office/officeart/2008/layout/HalfCircleOrganizationChart"/>
-    <dgm:cxn modelId="{0650A734-2594-4FFE-887A-A5F62C5E488A}" type="presParOf" srcId="{9818CF15-2CAB-442A-B9CB-CE7EF4035240}" destId="{9DC89A89-2442-4132-9472-31E9600E70A5}" srcOrd="3" destOrd="0" presId="urn:microsoft.com/office/officeart/2008/layout/HalfCircleOrganizationChart"/>
-    <dgm:cxn modelId="{0EC9D54A-5036-4439-BE95-9FC893ABA531}" type="presParOf" srcId="{D61F2DDA-0613-4547-AE98-8CCEC6934626}" destId="{0254ABBD-E638-44CF-84F2-03103CFDC51B}" srcOrd="1" destOrd="0" presId="urn:microsoft.com/office/officeart/2008/layout/HalfCircleOrganizationChart"/>
-    <dgm:cxn modelId="{FDC1FE0F-EFDA-48FF-8882-4576D3F41BB2}" type="presParOf" srcId="{D61F2DDA-0613-4547-AE98-8CCEC6934626}" destId="{AD255760-B64C-4AED-9C37-193E889AB7F9}" srcOrd="2" destOrd="0" presId="urn:microsoft.com/office/officeart/2008/layout/HalfCircleOrganizationChart"/>
-    <dgm:cxn modelId="{9B9F9915-75CA-4BBF-9A96-F32398F67AAC}" type="presParOf" srcId="{F1630859-1D42-4D25-BB7E-DB281C4FECC5}" destId="{7A779C94-465A-4D55-8C05-7D72FB498B68}" srcOrd="2" destOrd="0" presId="urn:microsoft.com/office/officeart/2008/layout/HalfCircleOrganizationChart"/>
-    <dgm:cxn modelId="{7FEFE6C0-D154-4E5C-9DDA-F79646F0E043}" type="presParOf" srcId="{F1630859-1D42-4D25-BB7E-DB281C4FECC5}" destId="{6DF847C2-63CA-494B-B6AE-20AB21D8351E}" srcOrd="3" destOrd="0" presId="urn:microsoft.com/office/officeart/2008/layout/HalfCircleOrganizationChart"/>
-    <dgm:cxn modelId="{97E2B8D5-D0CB-4606-B515-DFCF733CE6B2}" type="presParOf" srcId="{6DF847C2-63CA-494B-B6AE-20AB21D8351E}" destId="{0BC3D067-4BEE-4A3F-8A4A-810FABE3BC98}" srcOrd="0" destOrd="0" presId="urn:microsoft.com/office/officeart/2008/layout/HalfCircleOrganizationChart"/>
-    <dgm:cxn modelId="{DDFB1124-CE58-4E42-A84B-87A2278A6B90}" type="presParOf" srcId="{0BC3D067-4BEE-4A3F-8A4A-810FABE3BC98}" destId="{8C268937-3CDF-4C31-961F-F9F53A00ABF5}" srcOrd="0" destOrd="0" presId="urn:microsoft.com/office/officeart/2008/layout/HalfCircleOrganizationChart"/>
-    <dgm:cxn modelId="{6415221B-FC69-4A16-82E0-D70D8501E239}" type="presParOf" srcId="{0BC3D067-4BEE-4A3F-8A4A-810FABE3BC98}" destId="{59298FAC-3229-40A7-98BA-948EEF0AAC04}" srcOrd="1" destOrd="0" presId="urn:microsoft.com/office/officeart/2008/layout/HalfCircleOrganizationChart"/>
-    <dgm:cxn modelId="{83F3ADAE-A5FB-4291-90FB-122F4BBD720E}" type="presParOf" srcId="{0BC3D067-4BEE-4A3F-8A4A-810FABE3BC98}" destId="{B0217F6C-EFF3-4D6C-B20D-526E4C36977B}" srcOrd="2" destOrd="0" presId="urn:microsoft.com/office/officeart/2008/layout/HalfCircleOrganizationChart"/>
-    <dgm:cxn modelId="{4739DDBD-7D7B-454F-8D0A-FA47832ABB4F}" type="presParOf" srcId="{0BC3D067-4BEE-4A3F-8A4A-810FABE3BC98}" destId="{FAEFAF7C-68C3-42C0-814D-E222DDA2F485}" srcOrd="3" destOrd="0" presId="urn:microsoft.com/office/officeart/2008/layout/HalfCircleOrganizationChart"/>
-    <dgm:cxn modelId="{46FE46E3-57B5-4A7A-8DF6-F50CD8116B86}" type="presParOf" srcId="{6DF847C2-63CA-494B-B6AE-20AB21D8351E}" destId="{873883BB-67D8-4DA4-9637-C918514302E8}" srcOrd="1" destOrd="0" presId="urn:microsoft.com/office/officeart/2008/layout/HalfCircleOrganizationChart"/>
-    <dgm:cxn modelId="{D84E8238-FC3C-4ADE-B26C-4E2B24990BDC}" type="presParOf" srcId="{6DF847C2-63CA-494B-B6AE-20AB21D8351E}" destId="{C7D1FB0C-49E4-44D3-A898-8A027D8652F8}" srcOrd="2" destOrd="0" presId="urn:microsoft.com/office/officeart/2008/layout/HalfCircleOrganizationChart"/>
-    <dgm:cxn modelId="{C92FA30F-C3FF-43A9-B25B-6998F37833FD}" type="presParOf" srcId="{F1630859-1D42-4D25-BB7E-DB281C4FECC5}" destId="{399B41EA-E730-45B2-9950-D24472C3B618}" srcOrd="4" destOrd="0" presId="urn:microsoft.com/office/officeart/2008/layout/HalfCircleOrganizationChart"/>
-    <dgm:cxn modelId="{5614C328-DB32-4FA8-BA00-47C4DDBCC8A9}" type="presParOf" srcId="{F1630859-1D42-4D25-BB7E-DB281C4FECC5}" destId="{58EE879B-C375-49EA-951A-8D4C9BE3D276}" srcOrd="5" destOrd="0" presId="urn:microsoft.com/office/officeart/2008/layout/HalfCircleOrganizationChart"/>
-    <dgm:cxn modelId="{57B65AF9-58C9-40CB-A80C-E58E5B100CE0}" type="presParOf" srcId="{58EE879B-C375-49EA-951A-8D4C9BE3D276}" destId="{330AE19F-06BA-44EE-A74F-BE0630E6C794}" srcOrd="0" destOrd="0" presId="urn:microsoft.com/office/officeart/2008/layout/HalfCircleOrganizationChart"/>
-    <dgm:cxn modelId="{86585A55-5FE5-4C80-B7E7-7A25A3BD1127}" type="presParOf" srcId="{330AE19F-06BA-44EE-A74F-BE0630E6C794}" destId="{50781FF8-8B65-4427-A1ED-1748CF920230}" srcOrd="0" destOrd="0" presId="urn:microsoft.com/office/officeart/2008/layout/HalfCircleOrganizationChart"/>
-    <dgm:cxn modelId="{9E753E06-2089-442F-89AD-7869120C29DE}" type="presParOf" srcId="{330AE19F-06BA-44EE-A74F-BE0630E6C794}" destId="{EDAE95E3-2261-42C6-BE8F-56AA76FEA867}" srcOrd="1" destOrd="0" presId="urn:microsoft.com/office/officeart/2008/layout/HalfCircleOrganizationChart"/>
-    <dgm:cxn modelId="{962E37DB-84AC-4AAE-B6C2-8858CB2C2EA0}" type="presParOf" srcId="{330AE19F-06BA-44EE-A74F-BE0630E6C794}" destId="{A8289C63-0E06-4715-8ED5-8FF182A3C7E7}" srcOrd="2" destOrd="0" presId="urn:microsoft.com/office/officeart/2008/layout/HalfCircleOrganizationChart"/>
-    <dgm:cxn modelId="{B7FDDE60-AA35-4A00-9C9E-A975307C7F99}" type="presParOf" srcId="{330AE19F-06BA-44EE-A74F-BE0630E6C794}" destId="{182E1538-D2F2-49C7-855A-753D8915BB57}" srcOrd="3" destOrd="0" presId="urn:microsoft.com/office/officeart/2008/layout/HalfCircleOrganizationChart"/>
-    <dgm:cxn modelId="{13C74F1A-EBFC-4B0B-8060-D04207589974}" type="presParOf" srcId="{58EE879B-C375-49EA-951A-8D4C9BE3D276}" destId="{EF934392-FBF2-48FF-A92A-1164F669C1C6}" srcOrd="1" destOrd="0" presId="urn:microsoft.com/office/officeart/2008/layout/HalfCircleOrganizationChart"/>
-    <dgm:cxn modelId="{8543A780-CD6E-4567-9A02-82EE32F05583}" type="presParOf" srcId="{58EE879B-C375-49EA-951A-8D4C9BE3D276}" destId="{FE80E1B8-1BFD-4D11-A800-C59F0699B7FC}" srcOrd="2" destOrd="0" presId="urn:microsoft.com/office/officeart/2008/layout/HalfCircleOrganizationChart"/>
-    <dgm:cxn modelId="{091D1374-618B-4F65-8D59-6A0DDB30D79D}" type="presParOf" srcId="{0250A6C3-9B5B-465D-87EE-156B36FF87AE}" destId="{192D5216-C103-424A-8DB6-F46726B7B1F7}" srcOrd="2" destOrd="0" presId="urn:microsoft.com/office/officeart/2008/layout/HalfCircleOrganizationChart"/>
-    <dgm:cxn modelId="{7FA25D00-DD5F-44D6-8A41-77EA9AEA824A}" type="presParOf" srcId="{77E6D05C-8E8E-4B27-9A7B-1837B09883D7}" destId="{545A456D-0866-4E4F-BDF0-DE0C187FDEC8}" srcOrd="6" destOrd="0" presId="urn:microsoft.com/office/officeart/2008/layout/HalfCircleOrganizationChart"/>
-    <dgm:cxn modelId="{C375E03F-9C9B-4F55-94D1-25DCF6A6FD0F}" type="presParOf" srcId="{77E6D05C-8E8E-4B27-9A7B-1837B09883D7}" destId="{7B78ACDA-5F28-4646-A510-971F2B4B799E}" srcOrd="7" destOrd="0" presId="urn:microsoft.com/office/officeart/2008/layout/HalfCircleOrganizationChart"/>
-    <dgm:cxn modelId="{4059B5B7-2B9D-4EA5-B290-D83AA6137889}" type="presParOf" srcId="{7B78ACDA-5F28-4646-A510-971F2B4B799E}" destId="{4FF38306-B045-4B93-83D3-1F06C4F01F3A}" srcOrd="0" destOrd="0" presId="urn:microsoft.com/office/officeart/2008/layout/HalfCircleOrganizationChart"/>
-    <dgm:cxn modelId="{605136BD-73F3-4667-A83E-046935123CE7}" type="presParOf" srcId="{4FF38306-B045-4B93-83D3-1F06C4F01F3A}" destId="{FB1BD9A3-1FE8-4F52-B0D4-8736E26B1B4F}" srcOrd="0" destOrd="0" presId="urn:microsoft.com/office/officeart/2008/layout/HalfCircleOrganizationChart"/>
-    <dgm:cxn modelId="{AD54C2D2-85C6-48B1-945F-059FC1C3CB0D}" type="presParOf" srcId="{4FF38306-B045-4B93-83D3-1F06C4F01F3A}" destId="{6D58A6F9-F309-4964-8476-37D2BDFEC3A1}" srcOrd="1" destOrd="0" presId="urn:microsoft.com/office/officeart/2008/layout/HalfCircleOrganizationChart"/>
-    <dgm:cxn modelId="{D136DE8A-7C70-4038-832F-B784B3982C09}" type="presParOf" srcId="{4FF38306-B045-4B93-83D3-1F06C4F01F3A}" destId="{9F39856D-7A71-4958-84F8-A7496CAE20CF}" srcOrd="2" destOrd="0" presId="urn:microsoft.com/office/officeart/2008/layout/HalfCircleOrganizationChart"/>
-    <dgm:cxn modelId="{45B02C15-CD01-430A-B1DA-6F971B8A69F4}" type="presParOf" srcId="{4FF38306-B045-4B93-83D3-1F06C4F01F3A}" destId="{7EAEC057-F3C7-4C5D-B68C-AEAEFD7D99DB}" srcOrd="3" destOrd="0" presId="urn:microsoft.com/office/officeart/2008/layout/HalfCircleOrganizationChart"/>
-    <dgm:cxn modelId="{55B67132-A26E-4A90-A0AC-6E7D90A97D4C}" type="presParOf" srcId="{7B78ACDA-5F28-4646-A510-971F2B4B799E}" destId="{5D57D5D3-D305-4AFC-BE6B-4362D308CE04}" srcOrd="1" destOrd="0" presId="urn:microsoft.com/office/officeart/2008/layout/HalfCircleOrganizationChart"/>
-    <dgm:cxn modelId="{DFBF7557-519A-412D-89AC-8B6ECE285AF1}" type="presParOf" srcId="{5D57D5D3-D305-4AFC-BE6B-4362D308CE04}" destId="{9D816A59-9329-47CC-A837-5BF058A5B758}" srcOrd="0" destOrd="0" presId="urn:microsoft.com/office/officeart/2008/layout/HalfCircleOrganizationChart"/>
-    <dgm:cxn modelId="{5E252390-59C7-4EDB-BE2E-CB1E662A9106}" type="presParOf" srcId="{5D57D5D3-D305-4AFC-BE6B-4362D308CE04}" destId="{4EA41428-A66D-4B57-9FD4-457AC4B73580}" srcOrd="1" destOrd="0" presId="urn:microsoft.com/office/officeart/2008/layout/HalfCircleOrganizationChart"/>
-    <dgm:cxn modelId="{FD403409-8720-4E27-A115-FA0D819AE89D}" type="presParOf" srcId="{4EA41428-A66D-4B57-9FD4-457AC4B73580}" destId="{055EB96A-47E4-4872-A06F-D4061202A069}" srcOrd="0" destOrd="0" presId="urn:microsoft.com/office/officeart/2008/layout/HalfCircleOrganizationChart"/>
-    <dgm:cxn modelId="{B9417572-A179-47D0-B0BB-C7D7B3E16B10}" type="presParOf" srcId="{055EB96A-47E4-4872-A06F-D4061202A069}" destId="{EC2BF0A1-CF34-4CEC-AE78-F3F54AD78884}" srcOrd="0" destOrd="0" presId="urn:microsoft.com/office/officeart/2008/layout/HalfCircleOrganizationChart"/>
-    <dgm:cxn modelId="{2EABB070-451E-4A12-88CC-924D9EA1C6D8}" type="presParOf" srcId="{055EB96A-47E4-4872-A06F-D4061202A069}" destId="{53CCF9EB-C2A2-4841-BC6B-7EA67A42AE6F}" srcOrd="1" destOrd="0" presId="urn:microsoft.com/office/officeart/2008/layout/HalfCircleOrganizationChart"/>
-    <dgm:cxn modelId="{B0D2F585-7F90-4004-814B-4EDAEA45205C}" type="presParOf" srcId="{055EB96A-47E4-4872-A06F-D4061202A069}" destId="{3FC6B166-862C-480B-B613-35676CD20A1A}" srcOrd="2" destOrd="0" presId="urn:microsoft.com/office/officeart/2008/layout/HalfCircleOrganizationChart"/>
-    <dgm:cxn modelId="{B631F046-957C-4616-8751-DF1CDBFEA495}" type="presParOf" srcId="{055EB96A-47E4-4872-A06F-D4061202A069}" destId="{9D947A13-E24A-4C2A-9FE8-6A1EA13867E1}" srcOrd="3" destOrd="0" presId="urn:microsoft.com/office/officeart/2008/layout/HalfCircleOrganizationChart"/>
-    <dgm:cxn modelId="{27B3CF9B-221A-423E-9E74-CBCBC89F62F5}" type="presParOf" srcId="{4EA41428-A66D-4B57-9FD4-457AC4B73580}" destId="{4B90740C-296C-4331-B384-EA60782AB974}" srcOrd="1" destOrd="0" presId="urn:microsoft.com/office/officeart/2008/layout/HalfCircleOrganizationChart"/>
-    <dgm:cxn modelId="{04A1562D-FC32-4290-AAA3-E88272FD80FB}" type="presParOf" srcId="{4EA41428-A66D-4B57-9FD4-457AC4B73580}" destId="{561BE02A-2508-494E-93E1-F5884B8177D3}" srcOrd="2" destOrd="0" presId="urn:microsoft.com/office/officeart/2008/layout/HalfCircleOrganizationChart"/>
-    <dgm:cxn modelId="{B4094498-131A-437C-94D0-5E38ED7EDE4B}" type="presParOf" srcId="{5D57D5D3-D305-4AFC-BE6B-4362D308CE04}" destId="{BE2AD646-890D-4FB0-A816-D0F392108B8D}" srcOrd="2" destOrd="0" presId="urn:microsoft.com/office/officeart/2008/layout/HalfCircleOrganizationChart"/>
-    <dgm:cxn modelId="{D19E4AC8-4237-4E5B-B0BC-3192495ED6DA}" type="presParOf" srcId="{5D57D5D3-D305-4AFC-BE6B-4362D308CE04}" destId="{F02BCE32-F4AA-4E32-A512-0534E388790D}" srcOrd="3" destOrd="0" presId="urn:microsoft.com/office/officeart/2008/layout/HalfCircleOrganizationChart"/>
-    <dgm:cxn modelId="{1FA0A6F4-6CDD-439B-A6A6-4F5B900EDA4B}" type="presParOf" srcId="{F02BCE32-F4AA-4E32-A512-0534E388790D}" destId="{8655C7A3-5C82-4765-B226-355E7797CD24}" srcOrd="0" destOrd="0" presId="urn:microsoft.com/office/officeart/2008/layout/HalfCircleOrganizationChart"/>
-    <dgm:cxn modelId="{5158E011-2F71-426D-9E27-21A2D917A84A}" type="presParOf" srcId="{8655C7A3-5C82-4765-B226-355E7797CD24}" destId="{FEB0CDB0-79E8-47B9-9257-8527893AD51D}" srcOrd="0" destOrd="0" presId="urn:microsoft.com/office/officeart/2008/layout/HalfCircleOrganizationChart"/>
-    <dgm:cxn modelId="{461D19BC-FCEA-4DC6-8DE5-5AFA3E2BA201}" type="presParOf" srcId="{8655C7A3-5C82-4765-B226-355E7797CD24}" destId="{29EFCD98-D99D-4307-9AF4-CBBFBF5E1826}" srcOrd="1" destOrd="0" presId="urn:microsoft.com/office/officeart/2008/layout/HalfCircleOrganizationChart"/>
-    <dgm:cxn modelId="{C7FE13DE-C6A0-4384-A82C-CE23FD5172E1}" type="presParOf" srcId="{8655C7A3-5C82-4765-B226-355E7797CD24}" destId="{B76F0224-D0C4-4EC4-9199-B4A0FADDD3FE}" srcOrd="2" destOrd="0" presId="urn:microsoft.com/office/officeart/2008/layout/HalfCircleOrganizationChart"/>
-    <dgm:cxn modelId="{75497982-7165-4339-8C1A-C7076996A294}" type="presParOf" srcId="{8655C7A3-5C82-4765-B226-355E7797CD24}" destId="{2FA1730E-563A-47F9-AA19-65C2465277E9}" srcOrd="3" destOrd="0" presId="urn:microsoft.com/office/officeart/2008/layout/HalfCircleOrganizationChart"/>
-    <dgm:cxn modelId="{20F28274-59B8-46B0-86CE-7E5B36074551}" type="presParOf" srcId="{F02BCE32-F4AA-4E32-A512-0534E388790D}" destId="{527A1E1D-EE60-41A8-B125-AA57DA5426B8}" srcOrd="1" destOrd="0" presId="urn:microsoft.com/office/officeart/2008/layout/HalfCircleOrganizationChart"/>
-    <dgm:cxn modelId="{AD39C127-9C7E-4F60-916C-B9A9D3C55DC0}" type="presParOf" srcId="{F02BCE32-F4AA-4E32-A512-0534E388790D}" destId="{6A44CE31-9E31-4A47-BA7F-E05790CBDD18}" srcOrd="2" destOrd="0" presId="urn:microsoft.com/office/officeart/2008/layout/HalfCircleOrganizationChart"/>
-    <dgm:cxn modelId="{F6AAB7AC-BEAD-46C9-89A6-8499884872FF}" type="presParOf" srcId="{7B78ACDA-5F28-4646-A510-971F2B4B799E}" destId="{0C5C90E3-5BC9-4D91-A969-67B4B8FB04EF}" srcOrd="2" destOrd="0" presId="urn:microsoft.com/office/officeart/2008/layout/HalfCircleOrganizationChart"/>
-    <dgm:cxn modelId="{94A8B07A-6829-4A6A-8BDE-208636F587C6}" type="presParOf" srcId="{0082F1CF-D545-41D4-BA00-443A6D378992}" destId="{BBDC5991-B645-4486-9CEB-BBA331AB7223}" srcOrd="2" destOrd="0" presId="urn:microsoft.com/office/officeart/2008/layout/HalfCircleOrganizationChart"/>
+    <dgm:cxn modelId="{B6B98D89-A3D4-4C26-977E-4DAF91C20831}" type="presParOf" srcId="{ECD89AC1-EBF6-4DE0-B42D-04DE6D4F64CC}" destId="{0082F1CF-D545-41D4-BA00-443A6D378992}" srcOrd="0" destOrd="0" presId="urn:microsoft.com/office/officeart/2008/layout/HalfCircleOrganizationChart"/>
+    <dgm:cxn modelId="{7BF3BD7E-14AD-476C-8DD9-AA11438491EF}" type="presParOf" srcId="{0082F1CF-D545-41D4-BA00-443A6D378992}" destId="{DF1876F7-57F9-4094-9ECD-52FB7AC0F5D5}" srcOrd="0" destOrd="0" presId="urn:microsoft.com/office/officeart/2008/layout/HalfCircleOrganizationChart"/>
+    <dgm:cxn modelId="{2BE3821E-F406-467D-B639-37765DFB7AB0}" type="presParOf" srcId="{DF1876F7-57F9-4094-9ECD-52FB7AC0F5D5}" destId="{52C56DFC-1860-43DA-8BA4-FA8E65DF212E}" srcOrd="0" destOrd="0" presId="urn:microsoft.com/office/officeart/2008/layout/HalfCircleOrganizationChart"/>
+    <dgm:cxn modelId="{BDE491CA-4F50-4C76-8C5C-EB3B04773E6B}" type="presParOf" srcId="{DF1876F7-57F9-4094-9ECD-52FB7AC0F5D5}" destId="{216B6187-80F1-4CC7-9FE9-C0B6D1C787FF}" srcOrd="1" destOrd="0" presId="urn:microsoft.com/office/officeart/2008/layout/HalfCircleOrganizationChart"/>
+    <dgm:cxn modelId="{7B23C6EB-808A-42F7-9D9F-FEA2C027E6C5}" type="presParOf" srcId="{DF1876F7-57F9-4094-9ECD-52FB7AC0F5D5}" destId="{A6D16AFC-33DA-4DEC-9DE0-7174D731FD90}" srcOrd="2" destOrd="0" presId="urn:microsoft.com/office/officeart/2008/layout/HalfCircleOrganizationChart"/>
+    <dgm:cxn modelId="{C3399DB8-CC35-4270-B203-C635146666F0}" type="presParOf" srcId="{DF1876F7-57F9-4094-9ECD-52FB7AC0F5D5}" destId="{2C6D19C2-0CAF-4228-BD61-CDFF851D17B7}" srcOrd="3" destOrd="0" presId="urn:microsoft.com/office/officeart/2008/layout/HalfCircleOrganizationChart"/>
+    <dgm:cxn modelId="{F3123513-F390-497C-9DAF-E4A309B0778F}" type="presParOf" srcId="{0082F1CF-D545-41D4-BA00-443A6D378992}" destId="{77E6D05C-8E8E-4B27-9A7B-1837B09883D7}" srcOrd="1" destOrd="0" presId="urn:microsoft.com/office/officeart/2008/layout/HalfCircleOrganizationChart"/>
+    <dgm:cxn modelId="{510C5E50-39EB-4289-896A-6B4940CE9C1A}" type="presParOf" srcId="{77E6D05C-8E8E-4B27-9A7B-1837B09883D7}" destId="{95267451-8742-434F-8BB4-AE8CA68E41AA}" srcOrd="0" destOrd="0" presId="urn:microsoft.com/office/officeart/2008/layout/HalfCircleOrganizationChart"/>
+    <dgm:cxn modelId="{91DDEAE3-0C3C-423B-85B4-D66E8487E043}" type="presParOf" srcId="{77E6D05C-8E8E-4B27-9A7B-1837B09883D7}" destId="{027DAF86-C8BA-45F4-BC8F-CF8F3D3DCDAB}" srcOrd="1" destOrd="0" presId="urn:microsoft.com/office/officeart/2008/layout/HalfCircleOrganizationChart"/>
+    <dgm:cxn modelId="{4B642E1C-83DE-430F-93E3-C00BF9C67F23}" type="presParOf" srcId="{027DAF86-C8BA-45F4-BC8F-CF8F3D3DCDAB}" destId="{92C17002-4516-4846-86FA-0D7826809033}" srcOrd="0" destOrd="0" presId="urn:microsoft.com/office/officeart/2008/layout/HalfCircleOrganizationChart"/>
+    <dgm:cxn modelId="{264EEEE1-D51C-4CA9-B14F-F712AD03E5A4}" type="presParOf" srcId="{92C17002-4516-4846-86FA-0D7826809033}" destId="{C405F3B9-BAB7-4CDC-9759-B4BA414B5E0B}" srcOrd="0" destOrd="0" presId="urn:microsoft.com/office/officeart/2008/layout/HalfCircleOrganizationChart"/>
+    <dgm:cxn modelId="{38FB97EC-6F75-49C0-8989-51387C5910C0}" type="presParOf" srcId="{92C17002-4516-4846-86FA-0D7826809033}" destId="{C81B3D77-E985-4911-8954-B46A1B1BF379}" srcOrd="1" destOrd="0" presId="urn:microsoft.com/office/officeart/2008/layout/HalfCircleOrganizationChart"/>
+    <dgm:cxn modelId="{D49245CD-A6E8-4C36-AAAC-9DF7E53D62D1}" type="presParOf" srcId="{92C17002-4516-4846-86FA-0D7826809033}" destId="{B71CAC01-B6DE-425D-A7D1-EC33B15FEE35}" srcOrd="2" destOrd="0" presId="urn:microsoft.com/office/officeart/2008/layout/HalfCircleOrganizationChart"/>
+    <dgm:cxn modelId="{65518215-859E-4F1A-A455-AE5B309455EC}" type="presParOf" srcId="{92C17002-4516-4846-86FA-0D7826809033}" destId="{86966A78-FB47-454A-A353-1282610F310F}" srcOrd="3" destOrd="0" presId="urn:microsoft.com/office/officeart/2008/layout/HalfCircleOrganizationChart"/>
+    <dgm:cxn modelId="{4940AE9F-3E04-417B-B3E3-F662ECF76728}" type="presParOf" srcId="{027DAF86-C8BA-45F4-BC8F-CF8F3D3DCDAB}" destId="{B418C015-9DC6-4060-A4CC-BBE210BF6194}" srcOrd="1" destOrd="0" presId="urn:microsoft.com/office/officeart/2008/layout/HalfCircleOrganizationChart"/>
+    <dgm:cxn modelId="{30A6A1FB-00AC-44ED-90F4-29553755E8B0}" type="presParOf" srcId="{027DAF86-C8BA-45F4-BC8F-CF8F3D3DCDAB}" destId="{BDBFC3E7-9C3B-4798-8D65-6EED0403DF9F}" srcOrd="2" destOrd="0" presId="urn:microsoft.com/office/officeart/2008/layout/HalfCircleOrganizationChart"/>
+    <dgm:cxn modelId="{33AE7F0A-5635-4A0B-A3B0-209B5985E247}" type="presParOf" srcId="{77E6D05C-8E8E-4B27-9A7B-1837B09883D7}" destId="{2826E694-14A7-4E55-BC6D-5E034906AC0C}" srcOrd="2" destOrd="0" presId="urn:microsoft.com/office/officeart/2008/layout/HalfCircleOrganizationChart"/>
+    <dgm:cxn modelId="{4D78463F-4BD2-42BD-8096-8D4CAB3E788D}" type="presParOf" srcId="{77E6D05C-8E8E-4B27-9A7B-1837B09883D7}" destId="{4F74E043-6F23-4FA3-AC5F-76B7F3941563}" srcOrd="3" destOrd="0" presId="urn:microsoft.com/office/officeart/2008/layout/HalfCircleOrganizationChart"/>
+    <dgm:cxn modelId="{C7CD3A2C-6F3F-4066-9BB0-4ABF96EB5238}" type="presParOf" srcId="{4F74E043-6F23-4FA3-AC5F-76B7F3941563}" destId="{0765ACA8-BE5E-4547-BAAA-15B0B66E5217}" srcOrd="0" destOrd="0" presId="urn:microsoft.com/office/officeart/2008/layout/HalfCircleOrganizationChart"/>
+    <dgm:cxn modelId="{90FF9AB2-ED4E-4AAE-95F9-1789CB325446}" type="presParOf" srcId="{0765ACA8-BE5E-4547-BAAA-15B0B66E5217}" destId="{4E717D9D-D959-4979-9338-4F844D0FBC73}" srcOrd="0" destOrd="0" presId="urn:microsoft.com/office/officeart/2008/layout/HalfCircleOrganizationChart"/>
+    <dgm:cxn modelId="{F9E6E4AB-FB78-4800-ACDB-A9AFCC0208CB}" type="presParOf" srcId="{0765ACA8-BE5E-4547-BAAA-15B0B66E5217}" destId="{4E5EB649-658E-44D7-8BD4-18824692024F}" srcOrd="1" destOrd="0" presId="urn:microsoft.com/office/officeart/2008/layout/HalfCircleOrganizationChart"/>
+    <dgm:cxn modelId="{BF6A0439-D54E-489D-882E-99A7144502E4}" type="presParOf" srcId="{0765ACA8-BE5E-4547-BAAA-15B0B66E5217}" destId="{B9CF3795-F2C0-41DE-A2D3-6BE44368D4FB}" srcOrd="2" destOrd="0" presId="urn:microsoft.com/office/officeart/2008/layout/HalfCircleOrganizationChart"/>
+    <dgm:cxn modelId="{DC3ADE22-7E48-44E6-9A74-45F070CB426A}" type="presParOf" srcId="{0765ACA8-BE5E-4547-BAAA-15B0B66E5217}" destId="{0A885133-1DC3-401B-88C6-F55ACE7A6006}" srcOrd="3" destOrd="0" presId="urn:microsoft.com/office/officeart/2008/layout/HalfCircleOrganizationChart"/>
+    <dgm:cxn modelId="{E9A23486-FFE7-4074-82E6-977D68BD48A4}" type="presParOf" srcId="{4F74E043-6F23-4FA3-AC5F-76B7F3941563}" destId="{27D92376-8410-4E84-A2B0-12AF4525326D}" srcOrd="1" destOrd="0" presId="urn:microsoft.com/office/officeart/2008/layout/HalfCircleOrganizationChart"/>
+    <dgm:cxn modelId="{B8BAEC19-910F-42F5-BC33-1BDB6237E72A}" type="presParOf" srcId="{4F74E043-6F23-4FA3-AC5F-76B7F3941563}" destId="{7A2359A7-17C0-4D39-99EB-5350BCF4F4FE}" srcOrd="2" destOrd="0" presId="urn:microsoft.com/office/officeart/2008/layout/HalfCircleOrganizationChart"/>
+    <dgm:cxn modelId="{32D10893-9002-4230-93E6-7E2761F45254}" type="presParOf" srcId="{77E6D05C-8E8E-4B27-9A7B-1837B09883D7}" destId="{B14FE714-8E9D-4E8C-AA8F-6BF6B08E9E25}" srcOrd="4" destOrd="0" presId="urn:microsoft.com/office/officeart/2008/layout/HalfCircleOrganizationChart"/>
+    <dgm:cxn modelId="{1E791EE4-318E-4FAA-947A-EC99E5BDC291}" type="presParOf" srcId="{77E6D05C-8E8E-4B27-9A7B-1837B09883D7}" destId="{0250A6C3-9B5B-465D-87EE-156B36FF87AE}" srcOrd="5" destOrd="0" presId="urn:microsoft.com/office/officeart/2008/layout/HalfCircleOrganizationChart"/>
+    <dgm:cxn modelId="{FADCC2AD-E4FB-4CE4-A070-FCF64AA5746B}" type="presParOf" srcId="{0250A6C3-9B5B-465D-87EE-156B36FF87AE}" destId="{0A7557CB-B7AA-4B82-878F-5088FF63FB76}" srcOrd="0" destOrd="0" presId="urn:microsoft.com/office/officeart/2008/layout/HalfCircleOrganizationChart"/>
+    <dgm:cxn modelId="{9AC37F60-ABBE-4FF2-BC4A-7270543FD683}" type="presParOf" srcId="{0A7557CB-B7AA-4B82-878F-5088FF63FB76}" destId="{20B5112A-B2E3-4B49-AC00-4AE908EB9C0B}" srcOrd="0" destOrd="0" presId="urn:microsoft.com/office/officeart/2008/layout/HalfCircleOrganizationChart"/>
+    <dgm:cxn modelId="{A8264C35-B58D-42D3-A88C-303C7C712846}" type="presParOf" srcId="{0A7557CB-B7AA-4B82-878F-5088FF63FB76}" destId="{35ADCA7B-4B50-452C-86A5-9EE7557E4BB2}" srcOrd="1" destOrd="0" presId="urn:microsoft.com/office/officeart/2008/layout/HalfCircleOrganizationChart"/>
+    <dgm:cxn modelId="{F792ACCD-1B7E-48F8-B49B-1DFB4ECFA7A4}" type="presParOf" srcId="{0A7557CB-B7AA-4B82-878F-5088FF63FB76}" destId="{F548CED6-8539-48D6-9F90-0A38E9311F09}" srcOrd="2" destOrd="0" presId="urn:microsoft.com/office/officeart/2008/layout/HalfCircleOrganizationChart"/>
+    <dgm:cxn modelId="{0AAD0EC1-2D30-4220-9EC6-7B83FB311DE5}" type="presParOf" srcId="{0A7557CB-B7AA-4B82-878F-5088FF63FB76}" destId="{C68BD324-3FA7-4E86-83A5-BB927AD93FB4}" srcOrd="3" destOrd="0" presId="urn:microsoft.com/office/officeart/2008/layout/HalfCircleOrganizationChart"/>
+    <dgm:cxn modelId="{272186B2-E538-48F9-92BF-FDC0B4B5D581}" type="presParOf" srcId="{0250A6C3-9B5B-465D-87EE-156B36FF87AE}" destId="{F1630859-1D42-4D25-BB7E-DB281C4FECC5}" srcOrd="1" destOrd="0" presId="urn:microsoft.com/office/officeart/2008/layout/HalfCircleOrganizationChart"/>
+    <dgm:cxn modelId="{6FEB894D-A4D3-46F5-82A0-C78CD44218C0}" type="presParOf" srcId="{F1630859-1D42-4D25-BB7E-DB281C4FECC5}" destId="{F9C48F7A-4801-4A6D-916A-C5C79351168C}" srcOrd="0" destOrd="0" presId="urn:microsoft.com/office/officeart/2008/layout/HalfCircleOrganizationChart"/>
+    <dgm:cxn modelId="{26F65EB6-ECFB-4842-8B32-973D5BD57FD4}" type="presParOf" srcId="{F1630859-1D42-4D25-BB7E-DB281C4FECC5}" destId="{D61F2DDA-0613-4547-AE98-8CCEC6934626}" srcOrd="1" destOrd="0" presId="urn:microsoft.com/office/officeart/2008/layout/HalfCircleOrganizationChart"/>
+    <dgm:cxn modelId="{D6D29169-3914-4F5F-8CED-0012C33DF85A}" type="presParOf" srcId="{D61F2DDA-0613-4547-AE98-8CCEC6934626}" destId="{9818CF15-2CAB-442A-B9CB-CE7EF4035240}" srcOrd="0" destOrd="0" presId="urn:microsoft.com/office/officeart/2008/layout/HalfCircleOrganizationChart"/>
+    <dgm:cxn modelId="{A4CE0DCC-C4EE-4D9D-AA1A-B7ACC772171C}" type="presParOf" srcId="{9818CF15-2CAB-442A-B9CB-CE7EF4035240}" destId="{0C55F655-40C7-4080-9E61-EA08289C97E2}" srcOrd="0" destOrd="0" presId="urn:microsoft.com/office/officeart/2008/layout/HalfCircleOrganizationChart"/>
+    <dgm:cxn modelId="{62FE1DBF-DB3D-4FC4-B0F1-B92271A5A0FD}" type="presParOf" srcId="{9818CF15-2CAB-442A-B9CB-CE7EF4035240}" destId="{0915E38E-EE65-4D95-AC12-2434355E6400}" srcOrd="1" destOrd="0" presId="urn:microsoft.com/office/officeart/2008/layout/HalfCircleOrganizationChart"/>
+    <dgm:cxn modelId="{31DD7E75-72E4-40A5-8174-CD2D07BE3C81}" type="presParOf" srcId="{9818CF15-2CAB-442A-B9CB-CE7EF4035240}" destId="{889ADC49-BCBE-403C-8154-ABB35BB85680}" srcOrd="2" destOrd="0" presId="urn:microsoft.com/office/officeart/2008/layout/HalfCircleOrganizationChart"/>
+    <dgm:cxn modelId="{517417F4-D29D-4985-BC86-3FDDAE96DA4B}" type="presParOf" srcId="{9818CF15-2CAB-442A-B9CB-CE7EF4035240}" destId="{9DC89A89-2442-4132-9472-31E9600E70A5}" srcOrd="3" destOrd="0" presId="urn:microsoft.com/office/officeart/2008/layout/HalfCircleOrganizationChart"/>
+    <dgm:cxn modelId="{6A037041-D06F-4345-BE7B-6FFB7397CC58}" type="presParOf" srcId="{D61F2DDA-0613-4547-AE98-8CCEC6934626}" destId="{0254ABBD-E638-44CF-84F2-03103CFDC51B}" srcOrd="1" destOrd="0" presId="urn:microsoft.com/office/officeart/2008/layout/HalfCircleOrganizationChart"/>
+    <dgm:cxn modelId="{810A30D6-E9F1-4C07-9D0B-5B37CEF3B3FD}" type="presParOf" srcId="{D61F2DDA-0613-4547-AE98-8CCEC6934626}" destId="{AD255760-B64C-4AED-9C37-193E889AB7F9}" srcOrd="2" destOrd="0" presId="urn:microsoft.com/office/officeart/2008/layout/HalfCircleOrganizationChart"/>
+    <dgm:cxn modelId="{7CD6B5F0-F8F3-4FCF-971B-6CA5577EC106}" type="presParOf" srcId="{F1630859-1D42-4D25-BB7E-DB281C4FECC5}" destId="{7A779C94-465A-4D55-8C05-7D72FB498B68}" srcOrd="2" destOrd="0" presId="urn:microsoft.com/office/officeart/2008/layout/HalfCircleOrganizationChart"/>
+    <dgm:cxn modelId="{D8CE2EC6-BC8D-4683-A324-05A71854CBCD}" type="presParOf" srcId="{F1630859-1D42-4D25-BB7E-DB281C4FECC5}" destId="{6DF847C2-63CA-494B-B6AE-20AB21D8351E}" srcOrd="3" destOrd="0" presId="urn:microsoft.com/office/officeart/2008/layout/HalfCircleOrganizationChart"/>
+    <dgm:cxn modelId="{E2568AEC-B0E5-4563-AB30-2D95D90E081E}" type="presParOf" srcId="{6DF847C2-63CA-494B-B6AE-20AB21D8351E}" destId="{0BC3D067-4BEE-4A3F-8A4A-810FABE3BC98}" srcOrd="0" destOrd="0" presId="urn:microsoft.com/office/officeart/2008/layout/HalfCircleOrganizationChart"/>
+    <dgm:cxn modelId="{D933A6A9-3A14-4DE7-9FD0-F6C2357B6C40}" type="presParOf" srcId="{0BC3D067-4BEE-4A3F-8A4A-810FABE3BC98}" destId="{8C268937-3CDF-4C31-961F-F9F53A00ABF5}" srcOrd="0" destOrd="0" presId="urn:microsoft.com/office/officeart/2008/layout/HalfCircleOrganizationChart"/>
+    <dgm:cxn modelId="{84A50D63-8912-40BB-8EBC-A64987E7BDA3}" type="presParOf" srcId="{0BC3D067-4BEE-4A3F-8A4A-810FABE3BC98}" destId="{59298FAC-3229-40A7-98BA-948EEF0AAC04}" srcOrd="1" destOrd="0" presId="urn:microsoft.com/office/officeart/2008/layout/HalfCircleOrganizationChart"/>
+    <dgm:cxn modelId="{FE28046B-0429-418B-848B-0745EF55805C}" type="presParOf" srcId="{0BC3D067-4BEE-4A3F-8A4A-810FABE3BC98}" destId="{B0217F6C-EFF3-4D6C-B20D-526E4C36977B}" srcOrd="2" destOrd="0" presId="urn:microsoft.com/office/officeart/2008/layout/HalfCircleOrganizationChart"/>
+    <dgm:cxn modelId="{A694113E-F4A7-485B-9028-FAC30C33B752}" type="presParOf" srcId="{0BC3D067-4BEE-4A3F-8A4A-810FABE3BC98}" destId="{FAEFAF7C-68C3-42C0-814D-E222DDA2F485}" srcOrd="3" destOrd="0" presId="urn:microsoft.com/office/officeart/2008/layout/HalfCircleOrganizationChart"/>
+    <dgm:cxn modelId="{62EB9A36-98FB-44F7-9577-6FBDEF0A2854}" type="presParOf" srcId="{6DF847C2-63CA-494B-B6AE-20AB21D8351E}" destId="{873883BB-67D8-4DA4-9637-C918514302E8}" srcOrd="1" destOrd="0" presId="urn:microsoft.com/office/officeart/2008/layout/HalfCircleOrganizationChart"/>
+    <dgm:cxn modelId="{EB4CABC6-B6A4-4A38-8D6F-6FCEB62DBFFC}" type="presParOf" srcId="{6DF847C2-63CA-494B-B6AE-20AB21D8351E}" destId="{C7D1FB0C-49E4-44D3-A898-8A027D8652F8}" srcOrd="2" destOrd="0" presId="urn:microsoft.com/office/officeart/2008/layout/HalfCircleOrganizationChart"/>
+    <dgm:cxn modelId="{A7688D8D-0EE4-4F2F-8E75-1D2684B80165}" type="presParOf" srcId="{F1630859-1D42-4D25-BB7E-DB281C4FECC5}" destId="{399B41EA-E730-45B2-9950-D24472C3B618}" srcOrd="4" destOrd="0" presId="urn:microsoft.com/office/officeart/2008/layout/HalfCircleOrganizationChart"/>
+    <dgm:cxn modelId="{D389F458-59E2-4B20-A75C-544D35DD054C}" type="presParOf" srcId="{F1630859-1D42-4D25-BB7E-DB281C4FECC5}" destId="{58EE879B-C375-49EA-951A-8D4C9BE3D276}" srcOrd="5" destOrd="0" presId="urn:microsoft.com/office/officeart/2008/layout/HalfCircleOrganizationChart"/>
+    <dgm:cxn modelId="{DE43B48F-2918-4B8A-8637-12CA568575C3}" type="presParOf" srcId="{58EE879B-C375-49EA-951A-8D4C9BE3D276}" destId="{330AE19F-06BA-44EE-A74F-BE0630E6C794}" srcOrd="0" destOrd="0" presId="urn:microsoft.com/office/officeart/2008/layout/HalfCircleOrganizationChart"/>
+    <dgm:cxn modelId="{8597CB60-A47D-4CF7-9CD0-61CB12995103}" type="presParOf" srcId="{330AE19F-06BA-44EE-A74F-BE0630E6C794}" destId="{50781FF8-8B65-4427-A1ED-1748CF920230}" srcOrd="0" destOrd="0" presId="urn:microsoft.com/office/officeart/2008/layout/HalfCircleOrganizationChart"/>
+    <dgm:cxn modelId="{BE48731E-F3AA-44B6-94A8-F4B2C0D4B772}" type="presParOf" srcId="{330AE19F-06BA-44EE-A74F-BE0630E6C794}" destId="{EDAE95E3-2261-42C6-BE8F-56AA76FEA867}" srcOrd="1" destOrd="0" presId="urn:microsoft.com/office/officeart/2008/layout/HalfCircleOrganizationChart"/>
+    <dgm:cxn modelId="{A8555424-3DE3-40A7-80C1-726957031918}" type="presParOf" srcId="{330AE19F-06BA-44EE-A74F-BE0630E6C794}" destId="{A8289C63-0E06-4715-8ED5-8FF182A3C7E7}" srcOrd="2" destOrd="0" presId="urn:microsoft.com/office/officeart/2008/layout/HalfCircleOrganizationChart"/>
+    <dgm:cxn modelId="{2C537490-BFB6-44F8-92E1-165F6C2EFC66}" type="presParOf" srcId="{330AE19F-06BA-44EE-A74F-BE0630E6C794}" destId="{182E1538-D2F2-49C7-855A-753D8915BB57}" srcOrd="3" destOrd="0" presId="urn:microsoft.com/office/officeart/2008/layout/HalfCircleOrganizationChart"/>
+    <dgm:cxn modelId="{BBC90707-EF83-4B73-BDF8-BFB294EEBD3D}" type="presParOf" srcId="{58EE879B-C375-49EA-951A-8D4C9BE3D276}" destId="{EF934392-FBF2-48FF-A92A-1164F669C1C6}" srcOrd="1" destOrd="0" presId="urn:microsoft.com/office/officeart/2008/layout/HalfCircleOrganizationChart"/>
+    <dgm:cxn modelId="{DC1A7B29-27E6-4DF0-AB77-B195E8BAB98B}" type="presParOf" srcId="{58EE879B-C375-49EA-951A-8D4C9BE3D276}" destId="{FE80E1B8-1BFD-4D11-A800-C59F0699B7FC}" srcOrd="2" destOrd="0" presId="urn:microsoft.com/office/officeart/2008/layout/HalfCircleOrganizationChart"/>
+    <dgm:cxn modelId="{C67DF111-D454-4031-8A4A-477D515A8E8C}" type="presParOf" srcId="{0250A6C3-9B5B-465D-87EE-156B36FF87AE}" destId="{192D5216-C103-424A-8DB6-F46726B7B1F7}" srcOrd="2" destOrd="0" presId="urn:microsoft.com/office/officeart/2008/layout/HalfCircleOrganizationChart"/>
+    <dgm:cxn modelId="{BBAC545C-2F94-48D6-9EF9-50910A9F2413}" type="presParOf" srcId="{77E6D05C-8E8E-4B27-9A7B-1837B09883D7}" destId="{545A456D-0866-4E4F-BDF0-DE0C187FDEC8}" srcOrd="6" destOrd="0" presId="urn:microsoft.com/office/officeart/2008/layout/HalfCircleOrganizationChart"/>
+    <dgm:cxn modelId="{BD42B07C-58CB-4C05-AD65-303FE1AF03D2}" type="presParOf" srcId="{77E6D05C-8E8E-4B27-9A7B-1837B09883D7}" destId="{7B78ACDA-5F28-4646-A510-971F2B4B799E}" srcOrd="7" destOrd="0" presId="urn:microsoft.com/office/officeart/2008/layout/HalfCircleOrganizationChart"/>
+    <dgm:cxn modelId="{899F1747-1FBB-4455-BC82-E8488BA1566C}" type="presParOf" srcId="{7B78ACDA-5F28-4646-A510-971F2B4B799E}" destId="{4FF38306-B045-4B93-83D3-1F06C4F01F3A}" srcOrd="0" destOrd="0" presId="urn:microsoft.com/office/officeart/2008/layout/HalfCircleOrganizationChart"/>
+    <dgm:cxn modelId="{3A87B96D-0767-45DC-9FEC-9045C674FC58}" type="presParOf" srcId="{4FF38306-B045-4B93-83D3-1F06C4F01F3A}" destId="{FB1BD9A3-1FE8-4F52-B0D4-8736E26B1B4F}" srcOrd="0" destOrd="0" presId="urn:microsoft.com/office/officeart/2008/layout/HalfCircleOrganizationChart"/>
+    <dgm:cxn modelId="{36C88019-F3CB-470A-9E0F-3BF5E88137AE}" type="presParOf" srcId="{4FF38306-B045-4B93-83D3-1F06C4F01F3A}" destId="{6D58A6F9-F309-4964-8476-37D2BDFEC3A1}" srcOrd="1" destOrd="0" presId="urn:microsoft.com/office/officeart/2008/layout/HalfCircleOrganizationChart"/>
+    <dgm:cxn modelId="{1064F5F5-C0FC-4195-A5F6-2392D9E0D16A}" type="presParOf" srcId="{4FF38306-B045-4B93-83D3-1F06C4F01F3A}" destId="{9F39856D-7A71-4958-84F8-A7496CAE20CF}" srcOrd="2" destOrd="0" presId="urn:microsoft.com/office/officeart/2008/layout/HalfCircleOrganizationChart"/>
+    <dgm:cxn modelId="{65764C45-EAE2-45D8-B298-788B619FF542}" type="presParOf" srcId="{4FF38306-B045-4B93-83D3-1F06C4F01F3A}" destId="{7EAEC057-F3C7-4C5D-B68C-AEAEFD7D99DB}" srcOrd="3" destOrd="0" presId="urn:microsoft.com/office/officeart/2008/layout/HalfCircleOrganizationChart"/>
+    <dgm:cxn modelId="{7881A227-E6B5-4114-A5ED-9747A3902900}" type="presParOf" srcId="{7B78ACDA-5F28-4646-A510-971F2B4B799E}" destId="{5D57D5D3-D305-4AFC-BE6B-4362D308CE04}" srcOrd="1" destOrd="0" presId="urn:microsoft.com/office/officeart/2008/layout/HalfCircleOrganizationChart"/>
+    <dgm:cxn modelId="{C0DE25E5-650B-493E-9420-C31FDFE938C0}" type="presParOf" srcId="{5D57D5D3-D305-4AFC-BE6B-4362D308CE04}" destId="{9D816A59-9329-47CC-A837-5BF058A5B758}" srcOrd="0" destOrd="0" presId="urn:microsoft.com/office/officeart/2008/layout/HalfCircleOrganizationChart"/>
+    <dgm:cxn modelId="{81C3B443-9386-4379-98A8-C220AF431804}" type="presParOf" srcId="{5D57D5D3-D305-4AFC-BE6B-4362D308CE04}" destId="{4EA41428-A66D-4B57-9FD4-457AC4B73580}" srcOrd="1" destOrd="0" presId="urn:microsoft.com/office/officeart/2008/layout/HalfCircleOrganizationChart"/>
+    <dgm:cxn modelId="{C1546D76-113C-4B6E-B3D1-6F64D4D67C0D}" type="presParOf" srcId="{4EA41428-A66D-4B57-9FD4-457AC4B73580}" destId="{055EB96A-47E4-4872-A06F-D4061202A069}" srcOrd="0" destOrd="0" presId="urn:microsoft.com/office/officeart/2008/layout/HalfCircleOrganizationChart"/>
+    <dgm:cxn modelId="{DC9F6761-054C-45CE-A4E3-5D20C79AAFE4}" type="presParOf" srcId="{055EB96A-47E4-4872-A06F-D4061202A069}" destId="{EC2BF0A1-CF34-4CEC-AE78-F3F54AD78884}" srcOrd="0" destOrd="0" presId="urn:microsoft.com/office/officeart/2008/layout/HalfCircleOrganizationChart"/>
+    <dgm:cxn modelId="{31E752DE-0973-4821-8E63-9CBCEC17FD61}" type="presParOf" srcId="{055EB96A-47E4-4872-A06F-D4061202A069}" destId="{53CCF9EB-C2A2-4841-BC6B-7EA67A42AE6F}" srcOrd="1" destOrd="0" presId="urn:microsoft.com/office/officeart/2008/layout/HalfCircleOrganizationChart"/>
+    <dgm:cxn modelId="{4043AF1A-6021-4678-A1C3-08A67EA3DD3B}" type="presParOf" srcId="{055EB96A-47E4-4872-A06F-D4061202A069}" destId="{3FC6B166-862C-480B-B613-35676CD20A1A}" srcOrd="2" destOrd="0" presId="urn:microsoft.com/office/officeart/2008/layout/HalfCircleOrganizationChart"/>
+    <dgm:cxn modelId="{AE504C89-4FAF-4925-BCDF-7C03DE9EBB70}" type="presParOf" srcId="{055EB96A-47E4-4872-A06F-D4061202A069}" destId="{9D947A13-E24A-4C2A-9FE8-6A1EA13867E1}" srcOrd="3" destOrd="0" presId="urn:microsoft.com/office/officeart/2008/layout/HalfCircleOrganizationChart"/>
+    <dgm:cxn modelId="{D8318A41-AC43-430D-AC1F-5F3643060F5A}" type="presParOf" srcId="{4EA41428-A66D-4B57-9FD4-457AC4B73580}" destId="{4B90740C-296C-4331-B384-EA60782AB974}" srcOrd="1" destOrd="0" presId="urn:microsoft.com/office/officeart/2008/layout/HalfCircleOrganizationChart"/>
+    <dgm:cxn modelId="{5785EFF5-3F7E-4198-B5B1-DE45839B77FE}" type="presParOf" srcId="{4EA41428-A66D-4B57-9FD4-457AC4B73580}" destId="{561BE02A-2508-494E-93E1-F5884B8177D3}" srcOrd="2" destOrd="0" presId="urn:microsoft.com/office/officeart/2008/layout/HalfCircleOrganizationChart"/>
+    <dgm:cxn modelId="{CD51D195-3BDD-45DE-B6A0-2CAE4CBA08F1}" type="presParOf" srcId="{5D57D5D3-D305-4AFC-BE6B-4362D308CE04}" destId="{BE2AD646-890D-4FB0-A816-D0F392108B8D}" srcOrd="2" destOrd="0" presId="urn:microsoft.com/office/officeart/2008/layout/HalfCircleOrganizationChart"/>
+    <dgm:cxn modelId="{59DAB0AB-1386-4A2E-8C5E-76859D23F8AA}" type="presParOf" srcId="{5D57D5D3-D305-4AFC-BE6B-4362D308CE04}" destId="{F02BCE32-F4AA-4E32-A512-0534E388790D}" srcOrd="3" destOrd="0" presId="urn:microsoft.com/office/officeart/2008/layout/HalfCircleOrganizationChart"/>
+    <dgm:cxn modelId="{A3CCA9CA-EB97-40CE-9683-AAC0C6C2A245}" type="presParOf" srcId="{F02BCE32-F4AA-4E32-A512-0534E388790D}" destId="{8655C7A3-5C82-4765-B226-355E7797CD24}" srcOrd="0" destOrd="0" presId="urn:microsoft.com/office/officeart/2008/layout/HalfCircleOrganizationChart"/>
+    <dgm:cxn modelId="{0BC1018C-2BF1-43CD-9614-D1EA35A384A2}" type="presParOf" srcId="{8655C7A3-5C82-4765-B226-355E7797CD24}" destId="{FEB0CDB0-79E8-47B9-9257-8527893AD51D}" srcOrd="0" destOrd="0" presId="urn:microsoft.com/office/officeart/2008/layout/HalfCircleOrganizationChart"/>
+    <dgm:cxn modelId="{23D4879A-877F-4852-90D1-B283EAE3B49E}" type="presParOf" srcId="{8655C7A3-5C82-4765-B226-355E7797CD24}" destId="{29EFCD98-D99D-4307-9AF4-CBBFBF5E1826}" srcOrd="1" destOrd="0" presId="urn:microsoft.com/office/officeart/2008/layout/HalfCircleOrganizationChart"/>
+    <dgm:cxn modelId="{B725725A-4AF6-4823-B1E8-67F02BF0BF36}" type="presParOf" srcId="{8655C7A3-5C82-4765-B226-355E7797CD24}" destId="{B76F0224-D0C4-4EC4-9199-B4A0FADDD3FE}" srcOrd="2" destOrd="0" presId="urn:microsoft.com/office/officeart/2008/layout/HalfCircleOrganizationChart"/>
+    <dgm:cxn modelId="{03387C7F-6115-4954-830B-2001950FE7F1}" type="presParOf" srcId="{8655C7A3-5C82-4765-B226-355E7797CD24}" destId="{2FA1730E-563A-47F9-AA19-65C2465277E9}" srcOrd="3" destOrd="0" presId="urn:microsoft.com/office/officeart/2008/layout/HalfCircleOrganizationChart"/>
+    <dgm:cxn modelId="{49B9470E-9787-4824-8F81-DC528203A9FE}" type="presParOf" srcId="{F02BCE32-F4AA-4E32-A512-0534E388790D}" destId="{527A1E1D-EE60-41A8-B125-AA57DA5426B8}" srcOrd="1" destOrd="0" presId="urn:microsoft.com/office/officeart/2008/layout/HalfCircleOrganizationChart"/>
+    <dgm:cxn modelId="{466C538B-F8B2-4944-B20C-EF95AAE231FB}" type="presParOf" srcId="{F02BCE32-F4AA-4E32-A512-0534E388790D}" destId="{6A44CE31-9E31-4A47-BA7F-E05790CBDD18}" srcOrd="2" destOrd="0" presId="urn:microsoft.com/office/officeart/2008/layout/HalfCircleOrganizationChart"/>
+    <dgm:cxn modelId="{D39FC486-2F2E-4224-92BC-5ABFA7C02ADD}" type="presParOf" srcId="{7B78ACDA-5F28-4646-A510-971F2B4B799E}" destId="{0C5C90E3-5BC9-4D91-A969-67B4B8FB04EF}" srcOrd="2" destOrd="0" presId="urn:microsoft.com/office/officeart/2008/layout/HalfCircleOrganizationChart"/>
+    <dgm:cxn modelId="{68517560-89B9-4E0E-A98E-9EF18722076E}" type="presParOf" srcId="{0082F1CF-D545-41D4-BA00-443A6D378992}" destId="{BBDC5991-B645-4486-9CEB-BBA331AB7223}" srcOrd="2" destOrd="0" presId="urn:microsoft.com/office/officeart/2008/layout/HalfCircleOrganizationChart"/>
   </dgm:cxnLst>
   <dgm:bg/>
   <dgm:whole/>

</xml_diff>